<commit_message>
Current lesson progression slider added
</commit_message>
<xml_diff>
--- a/Assets/src/Планы уроков. Текстовые файлы/Базовые навыки использования компьютера/План первого урока.docx
+++ b/Assets/src/Планы уроков. Текстовые файлы/Базовые навыки использования компьютера/План первого урока.docx
@@ -1,25 +1,7 @@
 
 <file path=word/document.xml><?xml version="1.0" encoding="utf-8"?>
-<w:document xmlns:wpc="http://schemas.microsoft.com/office/word/2010/wordprocessingCanvas" xmlns:cx="http://schemas.microsoft.com/office/drawing/2014/chartex" xmlns:cx1="http://schemas.microsoft.com/office/drawing/2015/9/8/chartex" xmlns:cx2="http://schemas.microsoft.com/office/drawing/2015/10/21/chartex" xmlns:cx3="http://schemas.microsoft.com/office/drawing/2016/5/9/chartex" xmlns:cx4="http://schemas.microsoft.com/office/drawing/2016/5/10/chartex" xmlns:cx5="http://schemas.microsoft.com/office/drawing/2016/5/11/chartex" xmlns:cx6="http://schemas.microsoft.com/office/drawing/2016/5/12/chartex" xmlns:cx7="http://schemas.microsoft.com/office/drawing/2016/5/13/chartex" xmlns:cx8="http://schemas.microsoft.com/office/drawing/2016/5/14/chartex" xmlns:mc="http://schemas.openxmlformats.org/markup-compatibility/2006" xmlns:aink="http://schemas.microsoft.com/office/drawing/2016/ink" xmlns:am3d="http://schemas.microsoft.com/office/drawing/2017/model3d" xmlns:o="urn:schemas-microsoft-com:office:office" xmlns:r="http://schemas.openxmlformats.org/officeDocument/2006/relationships" xmlns:m="http://schemas.openxmlformats.org/officeDocument/2006/math" xmlns:v="urn:schemas-microsoft-com:vml" xmlns:wp14="http://schemas.microsoft.com/office/word/2010/wordprocessingDrawing" xmlns:wp="http://schemas.openxmlformats.org/drawingml/2006/wordprocessingDrawing" xmlns:w10="urn:schemas-microsoft-com:office:word" xmlns:w="http://schemas.openxmlformats.org/wordprocessingml/2006/main" xmlns:w14="http://schemas.microsoft.com/office/word/2010/wordml" xmlns:w15="http://schemas.microsoft.com/office/word/2012/wordml" xmlns:w16cex="http://schemas.microsoft.com/office/word/2018/wordml/cex" xmlns:w16cid="http://schemas.microsoft.com/office/word/2016/wordml/cid" xmlns:w16="http://schemas.microsoft.com/office/word/2018/wordml" xmlns:w16sdtdh="http://schemas.microsoft.com/office/word/2020/wordml/sdtdatahash" xmlns:w16se="http://schemas.microsoft.com/office/word/2015/wordml/symex" xmlns:wpg="http://schemas.microsoft.com/office/word/2010/wordprocessingGroup" xmlns:wpi="http://schemas.microsoft.com/office/word/2010/wordprocessingInk" xmlns:wne="http://schemas.microsoft.com/office/word/2006/wordml" xmlns:wps="http://schemas.microsoft.com/office/word/2010/wordprocessingShape" mc:Ignorable="w14 w15 w16se w16cid w16 w16cex w16sdtdh wp14">
+<w:document xmlns:wpc="http://schemas.microsoft.com/office/word/2010/wordprocessingCanvas" xmlns:cx="http://schemas.microsoft.com/office/drawing/2014/chartex" xmlns:cx1="http://schemas.microsoft.com/office/drawing/2015/9/8/chartex" xmlns:cx2="http://schemas.microsoft.com/office/drawing/2015/10/21/chartex" xmlns:cx3="http://schemas.microsoft.com/office/drawing/2016/5/9/chartex" xmlns:cx4="http://schemas.microsoft.com/office/drawing/2016/5/10/chartex" xmlns:cx5="http://schemas.microsoft.com/office/drawing/2016/5/11/chartex" xmlns:cx6="http://schemas.microsoft.com/office/drawing/2016/5/12/chartex" xmlns:cx7="http://schemas.microsoft.com/office/drawing/2016/5/13/chartex" xmlns:cx8="http://schemas.microsoft.com/office/drawing/2016/5/14/chartex" xmlns:mc="http://schemas.openxmlformats.org/markup-compatibility/2006" xmlns:aink="http://schemas.microsoft.com/office/drawing/2016/ink" xmlns:am3d="http://schemas.microsoft.com/office/drawing/2017/model3d" xmlns:o="urn:schemas-microsoft-com:office:office" xmlns:oel="http://schemas.microsoft.com/office/2019/extlst" xmlns:r="http://schemas.openxmlformats.org/officeDocument/2006/relationships" xmlns:m="http://schemas.openxmlformats.org/officeDocument/2006/math" xmlns:v="urn:schemas-microsoft-com:vml" xmlns:wp14="http://schemas.microsoft.com/office/word/2010/wordprocessingDrawing" xmlns:wp="http://schemas.openxmlformats.org/drawingml/2006/wordprocessingDrawing" xmlns:w10="urn:schemas-microsoft-com:office:word" xmlns:w="http://schemas.openxmlformats.org/wordprocessingml/2006/main" xmlns:w14="http://schemas.microsoft.com/office/word/2010/wordml" xmlns:w15="http://schemas.microsoft.com/office/word/2012/wordml" xmlns:w16cex="http://schemas.microsoft.com/office/word/2018/wordml/cex" xmlns:w16cid="http://schemas.microsoft.com/office/word/2016/wordml/cid" xmlns:w16="http://schemas.microsoft.com/office/word/2018/wordml" xmlns:w16du="http://schemas.microsoft.com/office/word/2023/wordml/word16du" xmlns:w16sdtdh="http://schemas.microsoft.com/office/word/2020/wordml/sdtdatahash" xmlns:w16sdtfl="http://schemas.microsoft.com/office/word/2024/wordml/sdtformatlock" xmlns:w16se="http://schemas.microsoft.com/office/word/2015/wordml/symex" xmlns:wpg="http://schemas.microsoft.com/office/word/2010/wordprocessingGroup" xmlns:wpi="http://schemas.microsoft.com/office/word/2010/wordprocessingInk" xmlns:wne="http://schemas.microsoft.com/office/word/2006/wordml" xmlns:wps="http://schemas.microsoft.com/office/word/2010/wordprocessingShape" mc:Ignorable="w14 w15 w16se w16cid w16 w16cex w16sdtdh w16sdtfl w16du wp14">
   <w:body>
-    <w:p>
-      <w:pPr>
-        <w:spacing w:before="100" w:beforeAutospacing="1" w:after="100" w:afterAutospacing="1" w:line="240" w:lineRule="auto"/>
-        <w:rPr>
-          <w:rFonts w:ascii="Times New Roman" w:eastAsia="Times New Roman" w:hAnsi="Times New Roman" w:cs="Times New Roman"/>
-          <w:sz w:val="24"/>
-          <w:szCs w:val="24"/>
-        </w:rPr>
-      </w:pPr>
-      <w:r>
-        <w:rPr>
-          <w:rFonts w:ascii="Times New Roman" w:eastAsia="Times New Roman" w:hAnsi="Times New Roman" w:cs="Times New Roman"/>
-          <w:sz w:val="24"/>
-          <w:szCs w:val="24"/>
-        </w:rPr>
-        <w:t>Привет! Конечно, я помогу составить план обучения для 5-6 летнего ребенка по использованию компьютера. Для такого возраста важно делать уроки интересными, доступными и интерактивными, чтобы ребенок смог запомнить и освоить основные навыки работы с компьютером. Я предлагаю следующий план на 1 час, с возможностью его корректировки или продления, если будет нужно.</w:t>
-      </w:r>
-    </w:p>
     <w:p>
       <w:pPr>
         <w:spacing w:before="100" w:beforeAutospacing="1" w:after="100" w:afterAutospacing="1" w:line="240" w:lineRule="auto"/>
@@ -30,6 +12,7 @@
           <w:bCs/>
           <w:sz w:val="27"/>
           <w:szCs w:val="27"/>
+          <w:lang w:val="ru-RU"/>
         </w:rPr>
       </w:pPr>
       <w:r>
@@ -39,6 +22,7 @@
           <w:bCs/>
           <w:sz w:val="27"/>
           <w:szCs w:val="27"/>
+          <w:lang w:val="ru-RU"/>
         </w:rPr>
         <w:t>План обучения: Основы работы с компьютером для детей (1 час)</w:t>
       </w:r>
@@ -53,15 +37,17 @@
           <w:bCs/>
           <w:sz w:val="24"/>
           <w:szCs w:val="24"/>
-        </w:rPr>
-      </w:pPr>
-      <w:r>
-        <w:rPr>
-          <w:rFonts w:ascii="Times New Roman" w:eastAsia="Times New Roman" w:hAnsi="Times New Roman" w:cs="Times New Roman"/>
-          <w:b/>
-          <w:bCs/>
-          <w:sz w:val="24"/>
-          <w:szCs w:val="24"/>
+          <w:lang w:val="ru-RU"/>
+        </w:rPr>
+      </w:pPr>
+      <w:r>
+        <w:rPr>
+          <w:rFonts w:ascii="Times New Roman" w:eastAsia="Times New Roman" w:hAnsi="Times New Roman" w:cs="Times New Roman"/>
+          <w:b/>
+          <w:bCs/>
+          <w:sz w:val="24"/>
+          <w:szCs w:val="24"/>
+          <w:lang w:val="ru-RU"/>
         </w:rPr>
         <w:t>Часть 1: Введение в компьютер (10 минут)</w:t>
       </w:r>
@@ -77,15 +63,17 @@
           <w:rFonts w:ascii="Times New Roman" w:eastAsia="Times New Roman" w:hAnsi="Times New Roman" w:cs="Times New Roman"/>
           <w:sz w:val="24"/>
           <w:szCs w:val="24"/>
-        </w:rPr>
-      </w:pPr>
-      <w:r>
-        <w:rPr>
-          <w:rFonts w:ascii="Times New Roman" w:eastAsia="Times New Roman" w:hAnsi="Times New Roman" w:cs="Times New Roman"/>
-          <w:b/>
-          <w:bCs/>
-          <w:sz w:val="24"/>
-          <w:szCs w:val="24"/>
+          <w:lang w:val="ru-RU"/>
+        </w:rPr>
+      </w:pPr>
+      <w:r>
+        <w:rPr>
+          <w:rFonts w:ascii="Times New Roman" w:eastAsia="Times New Roman" w:hAnsi="Times New Roman" w:cs="Times New Roman"/>
+          <w:b/>
+          <w:bCs/>
+          <w:sz w:val="24"/>
+          <w:szCs w:val="24"/>
+          <w:lang w:val="ru-RU"/>
         </w:rPr>
         <w:t>Цель:</w:t>
       </w:r>
@@ -94,6 +82,7 @@
           <w:rFonts w:ascii="Times New Roman" w:eastAsia="Times New Roman" w:hAnsi="Times New Roman" w:cs="Times New Roman"/>
           <w:sz w:val="24"/>
           <w:szCs w:val="24"/>
+          <w:lang w:val="ru-RU"/>
         </w:rPr>
         <w:t xml:space="preserve"> Познакомить ребенка с компьютером и его элементами.</w:t>
       </w:r>
@@ -111,15 +100,27 @@
           <w:szCs w:val="24"/>
         </w:rPr>
       </w:pPr>
-      <w:r>
-        <w:rPr>
-          <w:rFonts w:ascii="Times New Roman" w:eastAsia="Times New Roman" w:hAnsi="Times New Roman" w:cs="Times New Roman"/>
-          <w:b/>
-          <w:bCs/>
-          <w:sz w:val="24"/>
-          <w:szCs w:val="24"/>
-        </w:rPr>
-        <w:t>Активности:</w:t>
+      <w:proofErr w:type="spellStart"/>
+      <w:r>
+        <w:rPr>
+          <w:rFonts w:ascii="Times New Roman" w:eastAsia="Times New Roman" w:hAnsi="Times New Roman" w:cs="Times New Roman"/>
+          <w:b/>
+          <w:bCs/>
+          <w:sz w:val="24"/>
+          <w:szCs w:val="24"/>
+        </w:rPr>
+        <w:t>Активности</w:t>
+      </w:r>
+      <w:proofErr w:type="spellEnd"/>
+      <w:r>
+        <w:rPr>
+          <w:rFonts w:ascii="Times New Roman" w:eastAsia="Times New Roman" w:hAnsi="Times New Roman" w:cs="Times New Roman"/>
+          <w:b/>
+          <w:bCs/>
+          <w:sz w:val="24"/>
+          <w:szCs w:val="24"/>
+        </w:rPr>
+        <w:t>:</w:t>
       </w:r>
       <w:r>
         <w:rPr>
@@ -143,15 +144,49 @@
           <w:szCs w:val="24"/>
         </w:rPr>
       </w:pPr>
-      <w:r>
-        <w:rPr>
-          <w:rFonts w:ascii="Times New Roman" w:eastAsia="Times New Roman" w:hAnsi="Times New Roman" w:cs="Times New Roman"/>
-          <w:b/>
-          <w:bCs/>
-          <w:sz w:val="24"/>
-          <w:szCs w:val="24"/>
-        </w:rPr>
-        <w:t>Знакомство с компьютером.</w:t>
+      <w:proofErr w:type="spellStart"/>
+      <w:r>
+        <w:rPr>
+          <w:rFonts w:ascii="Times New Roman" w:eastAsia="Times New Roman" w:hAnsi="Times New Roman" w:cs="Times New Roman"/>
+          <w:b/>
+          <w:bCs/>
+          <w:sz w:val="24"/>
+          <w:szCs w:val="24"/>
+        </w:rPr>
+        <w:t>Знакомство</w:t>
+      </w:r>
+      <w:proofErr w:type="spellEnd"/>
+      <w:r>
+        <w:rPr>
+          <w:rFonts w:ascii="Times New Roman" w:eastAsia="Times New Roman" w:hAnsi="Times New Roman" w:cs="Times New Roman"/>
+          <w:b/>
+          <w:bCs/>
+          <w:sz w:val="24"/>
+          <w:szCs w:val="24"/>
+        </w:rPr>
+        <w:t xml:space="preserve"> с </w:t>
+      </w:r>
+      <w:proofErr w:type="spellStart"/>
+      <w:r>
+        <w:rPr>
+          <w:rFonts w:ascii="Times New Roman" w:eastAsia="Times New Roman" w:hAnsi="Times New Roman" w:cs="Times New Roman"/>
+          <w:b/>
+          <w:bCs/>
+          <w:sz w:val="24"/>
+          <w:szCs w:val="24"/>
+        </w:rPr>
+        <w:t>компьютером</w:t>
+      </w:r>
+      <w:proofErr w:type="spellEnd"/>
+      <w:r>
+        <w:rPr>
+          <w:rFonts w:ascii="Times New Roman" w:eastAsia="Times New Roman" w:hAnsi="Times New Roman" w:cs="Times New Roman"/>
+          <w:b/>
+          <w:bCs/>
+          <w:sz w:val="24"/>
+          <w:szCs w:val="24"/>
+        </w:rPr>
+        <w:t>.</w:t>
       </w:r>
       <w:r>
         <w:rPr>
@@ -173,13 +208,15 @@
           <w:rFonts w:ascii="Times New Roman" w:eastAsia="Times New Roman" w:hAnsi="Times New Roman" w:cs="Times New Roman"/>
           <w:sz w:val="24"/>
           <w:szCs w:val="24"/>
-        </w:rPr>
-      </w:pPr>
-      <w:r>
-        <w:rPr>
-          <w:rFonts w:ascii="Times New Roman" w:eastAsia="Times New Roman" w:hAnsi="Times New Roman" w:cs="Times New Roman"/>
-          <w:sz w:val="24"/>
-          <w:szCs w:val="24"/>
+          <w:lang w:val="ru-RU"/>
+        </w:rPr>
+      </w:pPr>
+      <w:r>
+        <w:rPr>
+          <w:rFonts w:ascii="Times New Roman" w:eastAsia="Times New Roman" w:hAnsi="Times New Roman" w:cs="Times New Roman"/>
+          <w:sz w:val="24"/>
+          <w:szCs w:val="24"/>
+          <w:lang w:val="ru-RU"/>
         </w:rPr>
         <w:t>Показываем, что такое компьютер, монитор, клавиатура и мышка.</w:t>
       </w:r>
@@ -195,13 +232,15 @@
           <w:rFonts w:ascii="Times New Roman" w:eastAsia="Times New Roman" w:hAnsi="Times New Roman" w:cs="Times New Roman"/>
           <w:sz w:val="24"/>
           <w:szCs w:val="24"/>
-        </w:rPr>
-      </w:pPr>
-      <w:r>
-        <w:rPr>
-          <w:rFonts w:ascii="Times New Roman" w:eastAsia="Times New Roman" w:hAnsi="Times New Roman" w:cs="Times New Roman"/>
-          <w:sz w:val="24"/>
-          <w:szCs w:val="24"/>
+          <w:lang w:val="ru-RU"/>
+        </w:rPr>
+      </w:pPr>
+      <w:r>
+        <w:rPr>
+          <w:rFonts w:ascii="Times New Roman" w:eastAsia="Times New Roman" w:hAnsi="Times New Roman" w:cs="Times New Roman"/>
+          <w:sz w:val="24"/>
+          <w:szCs w:val="24"/>
+          <w:lang w:val="ru-RU"/>
         </w:rPr>
         <w:t>Объясняем, что компьютер помогает делать много вещей (игры, рисование, обучение).</w:t>
       </w:r>
@@ -217,15 +256,17 @@
           <w:rFonts w:ascii="Times New Roman" w:eastAsia="Times New Roman" w:hAnsi="Times New Roman" w:cs="Times New Roman"/>
           <w:sz w:val="24"/>
           <w:szCs w:val="24"/>
-        </w:rPr>
-      </w:pPr>
-      <w:r>
-        <w:rPr>
-          <w:rFonts w:ascii="Times New Roman" w:eastAsia="Times New Roman" w:hAnsi="Times New Roman" w:cs="Times New Roman"/>
-          <w:b/>
-          <w:bCs/>
-          <w:sz w:val="24"/>
-          <w:szCs w:val="24"/>
+          <w:lang w:val="ru-RU"/>
+        </w:rPr>
+      </w:pPr>
+      <w:r>
+        <w:rPr>
+          <w:rFonts w:ascii="Times New Roman" w:eastAsia="Times New Roman" w:hAnsi="Times New Roman" w:cs="Times New Roman"/>
+          <w:b/>
+          <w:bCs/>
+          <w:sz w:val="24"/>
+          <w:szCs w:val="24"/>
+          <w:lang w:val="ru-RU"/>
         </w:rPr>
         <w:t>Как включить и выключить компьютер.</w:t>
       </w:r>
@@ -234,6 +275,7 @@
           <w:rFonts w:ascii="Times New Roman" w:eastAsia="Times New Roman" w:hAnsi="Times New Roman" w:cs="Times New Roman"/>
           <w:sz w:val="24"/>
           <w:szCs w:val="24"/>
+          <w:lang w:val="ru-RU"/>
         </w:rPr>
         <w:t xml:space="preserve"> </w:t>
       </w:r>
@@ -249,13 +291,15 @@
           <w:rFonts w:ascii="Times New Roman" w:eastAsia="Times New Roman" w:hAnsi="Times New Roman" w:cs="Times New Roman"/>
           <w:sz w:val="24"/>
           <w:szCs w:val="24"/>
-        </w:rPr>
-      </w:pPr>
-      <w:r>
-        <w:rPr>
-          <w:rFonts w:ascii="Times New Roman" w:eastAsia="Times New Roman" w:hAnsi="Times New Roman" w:cs="Times New Roman"/>
-          <w:sz w:val="24"/>
-          <w:szCs w:val="24"/>
+          <w:lang w:val="ru-RU"/>
+        </w:rPr>
+      </w:pPr>
+      <w:r>
+        <w:rPr>
+          <w:rFonts w:ascii="Times New Roman" w:eastAsia="Times New Roman" w:hAnsi="Times New Roman" w:cs="Times New Roman"/>
+          <w:sz w:val="24"/>
+          <w:szCs w:val="24"/>
+          <w:lang w:val="ru-RU"/>
         </w:rPr>
         <w:t>Показать кнопки включения и выключения на компьютере.</w:t>
       </w:r>
@@ -271,13 +315,15 @@
           <w:rFonts w:ascii="Times New Roman" w:eastAsia="Times New Roman" w:hAnsi="Times New Roman" w:cs="Times New Roman"/>
           <w:sz w:val="24"/>
           <w:szCs w:val="24"/>
-        </w:rPr>
-      </w:pPr>
-      <w:r>
-        <w:rPr>
-          <w:rFonts w:ascii="Times New Roman" w:eastAsia="Times New Roman" w:hAnsi="Times New Roman" w:cs="Times New Roman"/>
-          <w:sz w:val="24"/>
-          <w:szCs w:val="24"/>
+          <w:lang w:val="ru-RU"/>
+        </w:rPr>
+      </w:pPr>
+      <w:r>
+        <w:rPr>
+          <w:rFonts w:ascii="Times New Roman" w:eastAsia="Times New Roman" w:hAnsi="Times New Roman" w:cs="Times New Roman"/>
+          <w:sz w:val="24"/>
+          <w:szCs w:val="24"/>
+          <w:lang w:val="ru-RU"/>
         </w:rPr>
         <w:t>Дать ребенку попробовать включить и выключить компьютер (под вашим контролем).</w:t>
       </w:r>
@@ -295,15 +341,49 @@
           <w:szCs w:val="24"/>
         </w:rPr>
       </w:pPr>
-      <w:r>
-        <w:rPr>
-          <w:rFonts w:ascii="Times New Roman" w:eastAsia="Times New Roman" w:hAnsi="Times New Roman" w:cs="Times New Roman"/>
-          <w:b/>
-          <w:bCs/>
-          <w:sz w:val="24"/>
-          <w:szCs w:val="24"/>
-        </w:rPr>
-        <w:t>Знакомство с мышкой:</w:t>
+      <w:proofErr w:type="spellStart"/>
+      <w:r>
+        <w:rPr>
+          <w:rFonts w:ascii="Times New Roman" w:eastAsia="Times New Roman" w:hAnsi="Times New Roman" w:cs="Times New Roman"/>
+          <w:b/>
+          <w:bCs/>
+          <w:sz w:val="24"/>
+          <w:szCs w:val="24"/>
+        </w:rPr>
+        <w:t>Знакомство</w:t>
+      </w:r>
+      <w:proofErr w:type="spellEnd"/>
+      <w:r>
+        <w:rPr>
+          <w:rFonts w:ascii="Times New Roman" w:eastAsia="Times New Roman" w:hAnsi="Times New Roman" w:cs="Times New Roman"/>
+          <w:b/>
+          <w:bCs/>
+          <w:sz w:val="24"/>
+          <w:szCs w:val="24"/>
+        </w:rPr>
+        <w:t xml:space="preserve"> с </w:t>
+      </w:r>
+      <w:proofErr w:type="spellStart"/>
+      <w:r>
+        <w:rPr>
+          <w:rFonts w:ascii="Times New Roman" w:eastAsia="Times New Roman" w:hAnsi="Times New Roman" w:cs="Times New Roman"/>
+          <w:b/>
+          <w:bCs/>
+          <w:sz w:val="24"/>
+          <w:szCs w:val="24"/>
+        </w:rPr>
+        <w:t>мышкой</w:t>
+      </w:r>
+      <w:proofErr w:type="spellEnd"/>
+      <w:r>
+        <w:rPr>
+          <w:rFonts w:ascii="Times New Roman" w:eastAsia="Times New Roman" w:hAnsi="Times New Roman" w:cs="Times New Roman"/>
+          <w:b/>
+          <w:bCs/>
+          <w:sz w:val="24"/>
+          <w:szCs w:val="24"/>
+        </w:rPr>
+        <w:t>:</w:t>
       </w:r>
       <w:r>
         <w:rPr>
@@ -325,13 +405,15 @@
           <w:rFonts w:ascii="Times New Roman" w:eastAsia="Times New Roman" w:hAnsi="Times New Roman" w:cs="Times New Roman"/>
           <w:sz w:val="24"/>
           <w:szCs w:val="24"/>
-        </w:rPr>
-      </w:pPr>
-      <w:r>
-        <w:rPr>
-          <w:rFonts w:ascii="Times New Roman" w:eastAsia="Times New Roman" w:hAnsi="Times New Roman" w:cs="Times New Roman"/>
-          <w:sz w:val="24"/>
-          <w:szCs w:val="24"/>
+          <w:lang w:val="ru-RU"/>
+        </w:rPr>
+      </w:pPr>
+      <w:r>
+        <w:rPr>
+          <w:rFonts w:ascii="Times New Roman" w:eastAsia="Times New Roman" w:hAnsi="Times New Roman" w:cs="Times New Roman"/>
+          <w:sz w:val="24"/>
+          <w:szCs w:val="24"/>
+          <w:lang w:val="ru-RU"/>
         </w:rPr>
         <w:t>Объяснить, что такое мышка, как её держать.</w:t>
       </w:r>
@@ -347,13 +429,15 @@
           <w:rFonts w:ascii="Times New Roman" w:eastAsia="Times New Roman" w:hAnsi="Times New Roman" w:cs="Times New Roman"/>
           <w:sz w:val="24"/>
           <w:szCs w:val="24"/>
-        </w:rPr>
-      </w:pPr>
-      <w:r>
-        <w:rPr>
-          <w:rFonts w:ascii="Times New Roman" w:eastAsia="Times New Roman" w:hAnsi="Times New Roman" w:cs="Times New Roman"/>
-          <w:sz w:val="24"/>
-          <w:szCs w:val="24"/>
+          <w:lang w:val="ru-RU"/>
+        </w:rPr>
+      </w:pPr>
+      <w:r>
+        <w:rPr>
+          <w:rFonts w:ascii="Times New Roman" w:eastAsia="Times New Roman" w:hAnsi="Times New Roman" w:cs="Times New Roman"/>
+          <w:sz w:val="24"/>
+          <w:szCs w:val="24"/>
+          <w:lang w:val="ru-RU"/>
         </w:rPr>
         <w:t>Показать, как использовать левую и правую кнопки (щелкать).</w:t>
       </w:r>
@@ -369,13 +453,15 @@
           <w:rFonts w:ascii="Times New Roman" w:eastAsia="Times New Roman" w:hAnsi="Times New Roman" w:cs="Times New Roman"/>
           <w:sz w:val="24"/>
           <w:szCs w:val="24"/>
-        </w:rPr>
-      </w:pPr>
-      <w:r>
-        <w:rPr>
-          <w:rFonts w:ascii="Times New Roman" w:eastAsia="Times New Roman" w:hAnsi="Times New Roman" w:cs="Times New Roman"/>
-          <w:sz w:val="24"/>
-          <w:szCs w:val="24"/>
+          <w:lang w:val="ru-RU"/>
+        </w:rPr>
+      </w:pPr>
+      <w:r>
+        <w:rPr>
+          <w:rFonts w:ascii="Times New Roman" w:eastAsia="Times New Roman" w:hAnsi="Times New Roman" w:cs="Times New Roman"/>
+          <w:sz w:val="24"/>
+          <w:szCs w:val="24"/>
+          <w:lang w:val="ru-RU"/>
         </w:rPr>
         <w:t>Дать ребенку попрактиковаться в щелкании по иконкам (игра или простое упражнение).</w:t>
       </w:r>
@@ -390,15 +476,17 @@
           <w:bCs/>
           <w:sz w:val="24"/>
           <w:szCs w:val="24"/>
-        </w:rPr>
-      </w:pPr>
-      <w:r>
-        <w:rPr>
-          <w:rFonts w:ascii="Times New Roman" w:eastAsia="Times New Roman" w:hAnsi="Times New Roman" w:cs="Times New Roman"/>
-          <w:b/>
-          <w:bCs/>
-          <w:sz w:val="24"/>
-          <w:szCs w:val="24"/>
+          <w:lang w:val="ru-RU"/>
+        </w:rPr>
+      </w:pPr>
+      <w:r>
+        <w:rPr>
+          <w:rFonts w:ascii="Times New Roman" w:eastAsia="Times New Roman" w:hAnsi="Times New Roman" w:cs="Times New Roman"/>
+          <w:b/>
+          <w:bCs/>
+          <w:sz w:val="24"/>
+          <w:szCs w:val="24"/>
+          <w:lang w:val="ru-RU"/>
         </w:rPr>
         <w:t>Часть 2: Основы визуального интерфейса (10 минут)</w:t>
       </w:r>
@@ -414,15 +502,17 @@
           <w:rFonts w:ascii="Times New Roman" w:eastAsia="Times New Roman" w:hAnsi="Times New Roman" w:cs="Times New Roman"/>
           <w:sz w:val="24"/>
           <w:szCs w:val="24"/>
-        </w:rPr>
-      </w:pPr>
-      <w:r>
-        <w:rPr>
-          <w:rFonts w:ascii="Times New Roman" w:eastAsia="Times New Roman" w:hAnsi="Times New Roman" w:cs="Times New Roman"/>
-          <w:b/>
-          <w:bCs/>
-          <w:sz w:val="24"/>
-          <w:szCs w:val="24"/>
+          <w:lang w:val="ru-RU"/>
+        </w:rPr>
+      </w:pPr>
+      <w:r>
+        <w:rPr>
+          <w:rFonts w:ascii="Times New Roman" w:eastAsia="Times New Roman" w:hAnsi="Times New Roman" w:cs="Times New Roman"/>
+          <w:b/>
+          <w:bCs/>
+          <w:sz w:val="24"/>
+          <w:szCs w:val="24"/>
+          <w:lang w:val="ru-RU"/>
         </w:rPr>
         <w:t>Цель:</w:t>
       </w:r>
@@ -431,6 +521,7 @@
           <w:rFonts w:ascii="Times New Roman" w:eastAsia="Times New Roman" w:hAnsi="Times New Roman" w:cs="Times New Roman"/>
           <w:sz w:val="24"/>
           <w:szCs w:val="24"/>
+          <w:lang w:val="ru-RU"/>
         </w:rPr>
         <w:t xml:space="preserve"> Научить ребенка работать с интерфейсом операционной системы.</w:t>
       </w:r>
@@ -448,15 +539,27 @@
           <w:szCs w:val="24"/>
         </w:rPr>
       </w:pPr>
-      <w:r>
-        <w:rPr>
-          <w:rFonts w:ascii="Times New Roman" w:eastAsia="Times New Roman" w:hAnsi="Times New Roman" w:cs="Times New Roman"/>
-          <w:b/>
-          <w:bCs/>
-          <w:sz w:val="24"/>
-          <w:szCs w:val="24"/>
-        </w:rPr>
-        <w:t>Активности:</w:t>
+      <w:proofErr w:type="spellStart"/>
+      <w:r>
+        <w:rPr>
+          <w:rFonts w:ascii="Times New Roman" w:eastAsia="Times New Roman" w:hAnsi="Times New Roman" w:cs="Times New Roman"/>
+          <w:b/>
+          <w:bCs/>
+          <w:sz w:val="24"/>
+          <w:szCs w:val="24"/>
+        </w:rPr>
+        <w:t>Активности</w:t>
+      </w:r>
+      <w:proofErr w:type="spellEnd"/>
+      <w:r>
+        <w:rPr>
+          <w:rFonts w:ascii="Times New Roman" w:eastAsia="Times New Roman" w:hAnsi="Times New Roman" w:cs="Times New Roman"/>
+          <w:b/>
+          <w:bCs/>
+          <w:sz w:val="24"/>
+          <w:szCs w:val="24"/>
+        </w:rPr>
+        <w:t>:</w:t>
       </w:r>
       <w:r>
         <w:rPr>
@@ -478,23 +581,47 @@
           <w:rFonts w:ascii="Times New Roman" w:eastAsia="Times New Roman" w:hAnsi="Times New Roman" w:cs="Times New Roman"/>
           <w:sz w:val="24"/>
           <w:szCs w:val="24"/>
-        </w:rPr>
-      </w:pPr>
-      <w:r>
-        <w:rPr>
-          <w:rFonts w:ascii="Times New Roman" w:eastAsia="Times New Roman" w:hAnsi="Times New Roman" w:cs="Times New Roman"/>
-          <w:b/>
-          <w:bCs/>
-          <w:sz w:val="24"/>
-          <w:szCs w:val="24"/>
-        </w:rPr>
-        <w:t>Работа с рабочим столом (Windows 11):</w:t>
-      </w:r>
-      <w:r>
-        <w:rPr>
-          <w:rFonts w:ascii="Times New Roman" w:eastAsia="Times New Roman" w:hAnsi="Times New Roman" w:cs="Times New Roman"/>
-          <w:sz w:val="24"/>
-          <w:szCs w:val="24"/>
+          <w:lang w:val="ru-RU"/>
+        </w:rPr>
+      </w:pPr>
+      <w:r>
+        <w:rPr>
+          <w:rFonts w:ascii="Times New Roman" w:eastAsia="Times New Roman" w:hAnsi="Times New Roman" w:cs="Times New Roman"/>
+          <w:b/>
+          <w:bCs/>
+          <w:sz w:val="24"/>
+          <w:szCs w:val="24"/>
+          <w:lang w:val="ru-RU"/>
+        </w:rPr>
+        <w:t>Работа с рабочим столом (</w:t>
+      </w:r>
+      <w:r>
+        <w:rPr>
+          <w:rFonts w:ascii="Times New Roman" w:eastAsia="Times New Roman" w:hAnsi="Times New Roman" w:cs="Times New Roman"/>
+          <w:b/>
+          <w:bCs/>
+          <w:sz w:val="24"/>
+          <w:szCs w:val="24"/>
+        </w:rPr>
+        <w:t>Windows</w:t>
+      </w:r>
+      <w:r>
+        <w:rPr>
+          <w:rFonts w:ascii="Times New Roman" w:eastAsia="Times New Roman" w:hAnsi="Times New Roman" w:cs="Times New Roman"/>
+          <w:b/>
+          <w:bCs/>
+          <w:sz w:val="24"/>
+          <w:szCs w:val="24"/>
+          <w:lang w:val="ru-RU"/>
+        </w:rPr>
+        <w:t xml:space="preserve"> 11):</w:t>
+      </w:r>
+      <w:r>
+        <w:rPr>
+          <w:rFonts w:ascii="Times New Roman" w:eastAsia="Times New Roman" w:hAnsi="Times New Roman" w:cs="Times New Roman"/>
+          <w:sz w:val="24"/>
+          <w:szCs w:val="24"/>
+          <w:lang w:val="ru-RU"/>
         </w:rPr>
         <w:t xml:space="preserve"> </w:t>
       </w:r>
@@ -510,13 +637,15 @@
           <w:rFonts w:ascii="Times New Roman" w:eastAsia="Times New Roman" w:hAnsi="Times New Roman" w:cs="Times New Roman"/>
           <w:sz w:val="24"/>
           <w:szCs w:val="24"/>
-        </w:rPr>
-      </w:pPr>
-      <w:r>
-        <w:rPr>
-          <w:rFonts w:ascii="Times New Roman" w:eastAsia="Times New Roman" w:hAnsi="Times New Roman" w:cs="Times New Roman"/>
-          <w:sz w:val="24"/>
-          <w:szCs w:val="24"/>
+          <w:lang w:val="ru-RU"/>
+        </w:rPr>
+      </w:pPr>
+      <w:r>
+        <w:rPr>
+          <w:rFonts w:ascii="Times New Roman" w:eastAsia="Times New Roman" w:hAnsi="Times New Roman" w:cs="Times New Roman"/>
+          <w:sz w:val="24"/>
+          <w:szCs w:val="24"/>
+          <w:lang w:val="ru-RU"/>
         </w:rPr>
         <w:t>Показать рабочий стол: что такое значки (иконки), как их можно перетаскивать.</w:t>
       </w:r>
@@ -532,13 +661,15 @@
           <w:rFonts w:ascii="Times New Roman" w:eastAsia="Times New Roman" w:hAnsi="Times New Roman" w:cs="Times New Roman"/>
           <w:sz w:val="24"/>
           <w:szCs w:val="24"/>
-        </w:rPr>
-      </w:pPr>
-      <w:r>
-        <w:rPr>
-          <w:rFonts w:ascii="Times New Roman" w:eastAsia="Times New Roman" w:hAnsi="Times New Roman" w:cs="Times New Roman"/>
-          <w:sz w:val="24"/>
-          <w:szCs w:val="24"/>
+          <w:lang w:val="ru-RU"/>
+        </w:rPr>
+      </w:pPr>
+      <w:r>
+        <w:rPr>
+          <w:rFonts w:ascii="Times New Roman" w:eastAsia="Times New Roman" w:hAnsi="Times New Roman" w:cs="Times New Roman"/>
+          <w:sz w:val="24"/>
+          <w:szCs w:val="24"/>
+          <w:lang w:val="ru-RU"/>
         </w:rPr>
         <w:t>Рассказать, что такое Панель задач и кнопка "Пуск".</w:t>
       </w:r>
@@ -556,15 +687,93 @@
           <w:szCs w:val="24"/>
         </w:rPr>
       </w:pPr>
-      <w:r>
-        <w:rPr>
-          <w:rFonts w:ascii="Times New Roman" w:eastAsia="Times New Roman" w:hAnsi="Times New Roman" w:cs="Times New Roman"/>
-          <w:b/>
-          <w:bCs/>
-          <w:sz w:val="24"/>
-          <w:szCs w:val="24"/>
-        </w:rPr>
-        <w:t>Перемещение мышки по экрану:</w:t>
+      <w:proofErr w:type="spellStart"/>
+      <w:r>
+        <w:rPr>
+          <w:rFonts w:ascii="Times New Roman" w:eastAsia="Times New Roman" w:hAnsi="Times New Roman" w:cs="Times New Roman"/>
+          <w:b/>
+          <w:bCs/>
+          <w:sz w:val="24"/>
+          <w:szCs w:val="24"/>
+        </w:rPr>
+        <w:t>Перемещение</w:t>
+      </w:r>
+      <w:proofErr w:type="spellEnd"/>
+      <w:r>
+        <w:rPr>
+          <w:rFonts w:ascii="Times New Roman" w:eastAsia="Times New Roman" w:hAnsi="Times New Roman" w:cs="Times New Roman"/>
+          <w:b/>
+          <w:bCs/>
+          <w:sz w:val="24"/>
+          <w:szCs w:val="24"/>
+        </w:rPr>
+        <w:t xml:space="preserve"> </w:t>
+      </w:r>
+      <w:proofErr w:type="spellStart"/>
+      <w:r>
+        <w:rPr>
+          <w:rFonts w:ascii="Times New Roman" w:eastAsia="Times New Roman" w:hAnsi="Times New Roman" w:cs="Times New Roman"/>
+          <w:b/>
+          <w:bCs/>
+          <w:sz w:val="24"/>
+          <w:szCs w:val="24"/>
+        </w:rPr>
+        <w:t>мышки</w:t>
+      </w:r>
+      <w:proofErr w:type="spellEnd"/>
+      <w:r>
+        <w:rPr>
+          <w:rFonts w:ascii="Times New Roman" w:eastAsia="Times New Roman" w:hAnsi="Times New Roman" w:cs="Times New Roman"/>
+          <w:b/>
+          <w:bCs/>
+          <w:sz w:val="24"/>
+          <w:szCs w:val="24"/>
+        </w:rPr>
+        <w:t xml:space="preserve"> </w:t>
+      </w:r>
+      <w:proofErr w:type="spellStart"/>
+      <w:r>
+        <w:rPr>
+          <w:rFonts w:ascii="Times New Roman" w:eastAsia="Times New Roman" w:hAnsi="Times New Roman" w:cs="Times New Roman"/>
+          <w:b/>
+          <w:bCs/>
+          <w:sz w:val="24"/>
+          <w:szCs w:val="24"/>
+        </w:rPr>
+        <w:t>по</w:t>
+      </w:r>
+      <w:proofErr w:type="spellEnd"/>
+      <w:r>
+        <w:rPr>
+          <w:rFonts w:ascii="Times New Roman" w:eastAsia="Times New Roman" w:hAnsi="Times New Roman" w:cs="Times New Roman"/>
+          <w:b/>
+          <w:bCs/>
+          <w:sz w:val="24"/>
+          <w:szCs w:val="24"/>
+        </w:rPr>
+        <w:t xml:space="preserve"> </w:t>
+      </w:r>
+      <w:proofErr w:type="spellStart"/>
+      <w:r>
+        <w:rPr>
+          <w:rFonts w:ascii="Times New Roman" w:eastAsia="Times New Roman" w:hAnsi="Times New Roman" w:cs="Times New Roman"/>
+          <w:b/>
+          <w:bCs/>
+          <w:sz w:val="24"/>
+          <w:szCs w:val="24"/>
+        </w:rPr>
+        <w:t>экрану</w:t>
+      </w:r>
+      <w:proofErr w:type="spellEnd"/>
+      <w:r>
+        <w:rPr>
+          <w:rFonts w:ascii="Times New Roman" w:eastAsia="Times New Roman" w:hAnsi="Times New Roman" w:cs="Times New Roman"/>
+          <w:b/>
+          <w:bCs/>
+          <w:sz w:val="24"/>
+          <w:szCs w:val="24"/>
+        </w:rPr>
+        <w:t>:</w:t>
       </w:r>
       <w:r>
         <w:rPr>
@@ -586,13 +795,15 @@
           <w:rFonts w:ascii="Times New Roman" w:eastAsia="Times New Roman" w:hAnsi="Times New Roman" w:cs="Times New Roman"/>
           <w:sz w:val="24"/>
           <w:szCs w:val="24"/>
-        </w:rPr>
-      </w:pPr>
-      <w:r>
-        <w:rPr>
-          <w:rFonts w:ascii="Times New Roman" w:eastAsia="Times New Roman" w:hAnsi="Times New Roman" w:cs="Times New Roman"/>
-          <w:sz w:val="24"/>
-          <w:szCs w:val="24"/>
+          <w:lang w:val="ru-RU"/>
+        </w:rPr>
+      </w:pPr>
+      <w:r>
+        <w:rPr>
+          <w:rFonts w:ascii="Times New Roman" w:eastAsia="Times New Roman" w:hAnsi="Times New Roman" w:cs="Times New Roman"/>
+          <w:sz w:val="24"/>
+          <w:szCs w:val="24"/>
+          <w:lang w:val="ru-RU"/>
         </w:rPr>
         <w:t>Упражнение на перемещение мышки по экрану: найти и нажать на значок.</w:t>
       </w:r>
@@ -608,13 +819,15 @@
           <w:rFonts w:ascii="Times New Roman" w:eastAsia="Times New Roman" w:hAnsi="Times New Roman" w:cs="Times New Roman"/>
           <w:sz w:val="24"/>
           <w:szCs w:val="24"/>
-        </w:rPr>
-      </w:pPr>
-      <w:r>
-        <w:rPr>
-          <w:rFonts w:ascii="Times New Roman" w:eastAsia="Times New Roman" w:hAnsi="Times New Roman" w:cs="Times New Roman"/>
-          <w:sz w:val="24"/>
-          <w:szCs w:val="24"/>
+          <w:lang w:val="ru-RU"/>
+        </w:rPr>
+      </w:pPr>
+      <w:r>
+        <w:rPr>
+          <w:rFonts w:ascii="Times New Roman" w:eastAsia="Times New Roman" w:hAnsi="Times New Roman" w:cs="Times New Roman"/>
+          <w:sz w:val="24"/>
+          <w:szCs w:val="24"/>
+          <w:lang w:val="ru-RU"/>
         </w:rPr>
         <w:t>Показать, как можно менять размер окна, перемещать его.</w:t>
       </w:r>
@@ -632,15 +845,71 @@
           <w:szCs w:val="24"/>
         </w:rPr>
       </w:pPr>
-      <w:r>
-        <w:rPr>
-          <w:rFonts w:ascii="Times New Roman" w:eastAsia="Times New Roman" w:hAnsi="Times New Roman" w:cs="Times New Roman"/>
-          <w:b/>
-          <w:bCs/>
-          <w:sz w:val="24"/>
-          <w:szCs w:val="24"/>
-        </w:rPr>
-        <w:t>Использование кнопки "Пуск":</w:t>
+      <w:proofErr w:type="spellStart"/>
+      <w:r>
+        <w:rPr>
+          <w:rFonts w:ascii="Times New Roman" w:eastAsia="Times New Roman" w:hAnsi="Times New Roman" w:cs="Times New Roman"/>
+          <w:b/>
+          <w:bCs/>
+          <w:sz w:val="24"/>
+          <w:szCs w:val="24"/>
+        </w:rPr>
+        <w:t>Использование</w:t>
+      </w:r>
+      <w:proofErr w:type="spellEnd"/>
+      <w:r>
+        <w:rPr>
+          <w:rFonts w:ascii="Times New Roman" w:eastAsia="Times New Roman" w:hAnsi="Times New Roman" w:cs="Times New Roman"/>
+          <w:b/>
+          <w:bCs/>
+          <w:sz w:val="24"/>
+          <w:szCs w:val="24"/>
+        </w:rPr>
+        <w:t xml:space="preserve"> </w:t>
+      </w:r>
+      <w:proofErr w:type="spellStart"/>
+      <w:r>
+        <w:rPr>
+          <w:rFonts w:ascii="Times New Roman" w:eastAsia="Times New Roman" w:hAnsi="Times New Roman" w:cs="Times New Roman"/>
+          <w:b/>
+          <w:bCs/>
+          <w:sz w:val="24"/>
+          <w:szCs w:val="24"/>
+        </w:rPr>
+        <w:t>кнопки</w:t>
+      </w:r>
+      <w:proofErr w:type="spellEnd"/>
+      <w:r>
+        <w:rPr>
+          <w:rFonts w:ascii="Times New Roman" w:eastAsia="Times New Roman" w:hAnsi="Times New Roman" w:cs="Times New Roman"/>
+          <w:b/>
+          <w:bCs/>
+          <w:sz w:val="24"/>
+          <w:szCs w:val="24"/>
+        </w:rPr>
+        <w:t xml:space="preserve"> "</w:t>
+      </w:r>
+      <w:proofErr w:type="spellStart"/>
+      <w:r>
+        <w:rPr>
+          <w:rFonts w:ascii="Times New Roman" w:eastAsia="Times New Roman" w:hAnsi="Times New Roman" w:cs="Times New Roman"/>
+          <w:b/>
+          <w:bCs/>
+          <w:sz w:val="24"/>
+          <w:szCs w:val="24"/>
+        </w:rPr>
+        <w:t>Пуск</w:t>
+      </w:r>
+      <w:proofErr w:type="spellEnd"/>
+      <w:r>
+        <w:rPr>
+          <w:rFonts w:ascii="Times New Roman" w:eastAsia="Times New Roman" w:hAnsi="Times New Roman" w:cs="Times New Roman"/>
+          <w:b/>
+          <w:bCs/>
+          <w:sz w:val="24"/>
+          <w:szCs w:val="24"/>
+        </w:rPr>
+        <w:t>":</w:t>
       </w:r>
       <w:r>
         <w:rPr>
@@ -662,13 +931,15 @@
           <w:rFonts w:ascii="Times New Roman" w:eastAsia="Times New Roman" w:hAnsi="Times New Roman" w:cs="Times New Roman"/>
           <w:sz w:val="24"/>
           <w:szCs w:val="24"/>
-        </w:rPr>
-      </w:pPr>
-      <w:r>
-        <w:rPr>
-          <w:rFonts w:ascii="Times New Roman" w:eastAsia="Times New Roman" w:hAnsi="Times New Roman" w:cs="Times New Roman"/>
-          <w:sz w:val="24"/>
-          <w:szCs w:val="24"/>
+          <w:lang w:val="ru-RU"/>
+        </w:rPr>
+      </w:pPr>
+      <w:r>
+        <w:rPr>
+          <w:rFonts w:ascii="Times New Roman" w:eastAsia="Times New Roman" w:hAnsi="Times New Roman" w:cs="Times New Roman"/>
+          <w:sz w:val="24"/>
+          <w:szCs w:val="24"/>
+          <w:lang w:val="ru-RU"/>
         </w:rPr>
         <w:t>Объяснить, что кнопка "Пуск" открывает меню с программами.</w:t>
       </w:r>
@@ -684,13 +955,15 @@
           <w:rFonts w:ascii="Times New Roman" w:eastAsia="Times New Roman" w:hAnsi="Times New Roman" w:cs="Times New Roman"/>
           <w:sz w:val="24"/>
           <w:szCs w:val="24"/>
-        </w:rPr>
-      </w:pPr>
-      <w:r>
-        <w:rPr>
-          <w:rFonts w:ascii="Times New Roman" w:eastAsia="Times New Roman" w:hAnsi="Times New Roman" w:cs="Times New Roman"/>
-          <w:sz w:val="24"/>
-          <w:szCs w:val="24"/>
+          <w:lang w:val="ru-RU"/>
+        </w:rPr>
+      </w:pPr>
+      <w:r>
+        <w:rPr>
+          <w:rFonts w:ascii="Times New Roman" w:eastAsia="Times New Roman" w:hAnsi="Times New Roman" w:cs="Times New Roman"/>
+          <w:sz w:val="24"/>
+          <w:szCs w:val="24"/>
+          <w:lang w:val="ru-RU"/>
         </w:rPr>
         <w:t>Дать ребенку открыть меню "Пуск" и показать, как выбирать приложения.</w:t>
       </w:r>
@@ -705,15 +978,17 @@
           <w:bCs/>
           <w:sz w:val="24"/>
           <w:szCs w:val="24"/>
-        </w:rPr>
-      </w:pPr>
-      <w:r>
-        <w:rPr>
-          <w:rFonts w:ascii="Times New Roman" w:eastAsia="Times New Roman" w:hAnsi="Times New Roman" w:cs="Times New Roman"/>
-          <w:b/>
-          <w:bCs/>
-          <w:sz w:val="24"/>
-          <w:szCs w:val="24"/>
+          <w:lang w:val="ru-RU"/>
+        </w:rPr>
+      </w:pPr>
+      <w:r>
+        <w:rPr>
+          <w:rFonts w:ascii="Times New Roman" w:eastAsia="Times New Roman" w:hAnsi="Times New Roman" w:cs="Times New Roman"/>
+          <w:b/>
+          <w:bCs/>
+          <w:sz w:val="24"/>
+          <w:szCs w:val="24"/>
+          <w:lang w:val="ru-RU"/>
         </w:rPr>
         <w:t>Часть 3: Открытие приложений и игры с интерфейсом (15 минут)</w:t>
       </w:r>
@@ -729,15 +1004,17 @@
           <w:rFonts w:ascii="Times New Roman" w:eastAsia="Times New Roman" w:hAnsi="Times New Roman" w:cs="Times New Roman"/>
           <w:sz w:val="24"/>
           <w:szCs w:val="24"/>
-        </w:rPr>
-      </w:pPr>
-      <w:r>
-        <w:rPr>
-          <w:rFonts w:ascii="Times New Roman" w:eastAsia="Times New Roman" w:hAnsi="Times New Roman" w:cs="Times New Roman"/>
-          <w:b/>
-          <w:bCs/>
-          <w:sz w:val="24"/>
-          <w:szCs w:val="24"/>
+          <w:lang w:val="ru-RU"/>
+        </w:rPr>
+      </w:pPr>
+      <w:r>
+        <w:rPr>
+          <w:rFonts w:ascii="Times New Roman" w:eastAsia="Times New Roman" w:hAnsi="Times New Roman" w:cs="Times New Roman"/>
+          <w:b/>
+          <w:bCs/>
+          <w:sz w:val="24"/>
+          <w:szCs w:val="24"/>
+          <w:lang w:val="ru-RU"/>
         </w:rPr>
         <w:t>Цель:</w:t>
       </w:r>
@@ -746,6 +1023,7 @@
           <w:rFonts w:ascii="Times New Roman" w:eastAsia="Times New Roman" w:hAnsi="Times New Roman" w:cs="Times New Roman"/>
           <w:sz w:val="24"/>
           <w:szCs w:val="24"/>
+          <w:lang w:val="ru-RU"/>
         </w:rPr>
         <w:t xml:space="preserve"> Научить ребенка открывать программы и пользоваться основными функциями.</w:t>
       </w:r>
@@ -763,15 +1041,27 @@
           <w:szCs w:val="24"/>
         </w:rPr>
       </w:pPr>
-      <w:r>
-        <w:rPr>
-          <w:rFonts w:ascii="Times New Roman" w:eastAsia="Times New Roman" w:hAnsi="Times New Roman" w:cs="Times New Roman"/>
-          <w:b/>
-          <w:bCs/>
-          <w:sz w:val="24"/>
-          <w:szCs w:val="24"/>
-        </w:rPr>
-        <w:t>Активности:</w:t>
+      <w:proofErr w:type="spellStart"/>
+      <w:r>
+        <w:rPr>
+          <w:rFonts w:ascii="Times New Roman" w:eastAsia="Times New Roman" w:hAnsi="Times New Roman" w:cs="Times New Roman"/>
+          <w:b/>
+          <w:bCs/>
+          <w:sz w:val="24"/>
+          <w:szCs w:val="24"/>
+        </w:rPr>
+        <w:t>Активности</w:t>
+      </w:r>
+      <w:proofErr w:type="spellEnd"/>
+      <w:r>
+        <w:rPr>
+          <w:rFonts w:ascii="Times New Roman" w:eastAsia="Times New Roman" w:hAnsi="Times New Roman" w:cs="Times New Roman"/>
+          <w:b/>
+          <w:bCs/>
+          <w:sz w:val="24"/>
+          <w:szCs w:val="24"/>
+        </w:rPr>
+        <w:t>:</w:t>
       </w:r>
       <w:r>
         <w:rPr>
@@ -793,23 +1083,47 @@
           <w:rFonts w:ascii="Times New Roman" w:eastAsia="Times New Roman" w:hAnsi="Times New Roman" w:cs="Times New Roman"/>
           <w:sz w:val="24"/>
           <w:szCs w:val="24"/>
-        </w:rPr>
-      </w:pPr>
-      <w:r>
-        <w:rPr>
-          <w:rFonts w:ascii="Times New Roman" w:eastAsia="Times New Roman" w:hAnsi="Times New Roman" w:cs="Times New Roman"/>
-          <w:b/>
-          <w:bCs/>
-          <w:sz w:val="24"/>
-          <w:szCs w:val="24"/>
-        </w:rPr>
-        <w:t>Открытие простых приложений (например, "Paint" или "Калькулятор"):</w:t>
-      </w:r>
-      <w:r>
-        <w:rPr>
-          <w:rFonts w:ascii="Times New Roman" w:eastAsia="Times New Roman" w:hAnsi="Times New Roman" w:cs="Times New Roman"/>
-          <w:sz w:val="24"/>
-          <w:szCs w:val="24"/>
+          <w:lang w:val="ru-RU"/>
+        </w:rPr>
+      </w:pPr>
+      <w:r>
+        <w:rPr>
+          <w:rFonts w:ascii="Times New Roman" w:eastAsia="Times New Roman" w:hAnsi="Times New Roman" w:cs="Times New Roman"/>
+          <w:b/>
+          <w:bCs/>
+          <w:sz w:val="24"/>
+          <w:szCs w:val="24"/>
+          <w:lang w:val="ru-RU"/>
+        </w:rPr>
+        <w:t>Открытие простых приложений (например, "</w:t>
+      </w:r>
+      <w:r>
+        <w:rPr>
+          <w:rFonts w:ascii="Times New Roman" w:eastAsia="Times New Roman" w:hAnsi="Times New Roman" w:cs="Times New Roman"/>
+          <w:b/>
+          <w:bCs/>
+          <w:sz w:val="24"/>
+          <w:szCs w:val="24"/>
+        </w:rPr>
+        <w:t>Paint</w:t>
+      </w:r>
+      <w:r>
+        <w:rPr>
+          <w:rFonts w:ascii="Times New Roman" w:eastAsia="Times New Roman" w:hAnsi="Times New Roman" w:cs="Times New Roman"/>
+          <w:b/>
+          <w:bCs/>
+          <w:sz w:val="24"/>
+          <w:szCs w:val="24"/>
+          <w:lang w:val="ru-RU"/>
+        </w:rPr>
+        <w:t>" или "Калькулятор"):</w:t>
+      </w:r>
+      <w:r>
+        <w:rPr>
+          <w:rFonts w:ascii="Times New Roman" w:eastAsia="Times New Roman" w:hAnsi="Times New Roman" w:cs="Times New Roman"/>
+          <w:sz w:val="24"/>
+          <w:szCs w:val="24"/>
+          <w:lang w:val="ru-RU"/>
         </w:rPr>
         <w:t xml:space="preserve"> </w:t>
       </w:r>
@@ -825,16 +1139,34 @@
           <w:rFonts w:ascii="Times New Roman" w:eastAsia="Times New Roman" w:hAnsi="Times New Roman" w:cs="Times New Roman"/>
           <w:sz w:val="24"/>
           <w:szCs w:val="24"/>
-        </w:rPr>
-      </w:pPr>
-      <w:r>
-        <w:rPr>
-          <w:rFonts w:ascii="Times New Roman" w:eastAsia="Times New Roman" w:hAnsi="Times New Roman" w:cs="Times New Roman"/>
-          <w:sz w:val="24"/>
-          <w:szCs w:val="24"/>
-        </w:rPr>
-        <w:lastRenderedPageBreak/>
-        <w:t>На примере программы "Paint" показать, как рисовать мышкой.</w:t>
+          <w:lang w:val="ru-RU"/>
+        </w:rPr>
+      </w:pPr>
+      <w:r>
+        <w:rPr>
+          <w:rFonts w:ascii="Times New Roman" w:eastAsia="Times New Roman" w:hAnsi="Times New Roman" w:cs="Times New Roman"/>
+          <w:sz w:val="24"/>
+          <w:szCs w:val="24"/>
+          <w:lang w:val="ru-RU"/>
+        </w:rPr>
+        <w:t>На примере программы "</w:t>
+      </w:r>
+      <w:r>
+        <w:rPr>
+          <w:rFonts w:ascii="Times New Roman" w:eastAsia="Times New Roman" w:hAnsi="Times New Roman" w:cs="Times New Roman"/>
+          <w:sz w:val="24"/>
+          <w:szCs w:val="24"/>
+        </w:rPr>
+        <w:t>Paint</w:t>
+      </w:r>
+      <w:r>
+        <w:rPr>
+          <w:rFonts w:ascii="Times New Roman" w:eastAsia="Times New Roman" w:hAnsi="Times New Roman" w:cs="Times New Roman"/>
+          <w:sz w:val="24"/>
+          <w:szCs w:val="24"/>
+          <w:lang w:val="ru-RU"/>
+        </w:rPr>
+        <w:t>" показать, как рисовать мышкой.</w:t>
       </w:r>
     </w:p>
     <w:p>
@@ -848,13 +1180,15 @@
           <w:rFonts w:ascii="Times New Roman" w:eastAsia="Times New Roman" w:hAnsi="Times New Roman" w:cs="Times New Roman"/>
           <w:sz w:val="24"/>
           <w:szCs w:val="24"/>
-        </w:rPr>
-      </w:pPr>
-      <w:r>
-        <w:rPr>
-          <w:rFonts w:ascii="Times New Roman" w:eastAsia="Times New Roman" w:hAnsi="Times New Roman" w:cs="Times New Roman"/>
-          <w:sz w:val="24"/>
-          <w:szCs w:val="24"/>
+          <w:lang w:val="ru-RU"/>
+        </w:rPr>
+      </w:pPr>
+      <w:r>
+        <w:rPr>
+          <w:rFonts w:ascii="Times New Roman" w:eastAsia="Times New Roman" w:hAnsi="Times New Roman" w:cs="Times New Roman"/>
+          <w:sz w:val="24"/>
+          <w:szCs w:val="24"/>
+          <w:lang w:val="ru-RU"/>
         </w:rPr>
         <w:t>Дать ребенку возможность рисовать, используя кисти, карандаш и другие инструменты.</w:t>
       </w:r>
@@ -870,15 +1204,17 @@
           <w:rFonts w:ascii="Times New Roman" w:eastAsia="Times New Roman" w:hAnsi="Times New Roman" w:cs="Times New Roman"/>
           <w:sz w:val="24"/>
           <w:szCs w:val="24"/>
-        </w:rPr>
-      </w:pPr>
-      <w:r>
-        <w:rPr>
-          <w:rFonts w:ascii="Times New Roman" w:eastAsia="Times New Roman" w:hAnsi="Times New Roman" w:cs="Times New Roman"/>
-          <w:b/>
-          <w:bCs/>
-          <w:sz w:val="24"/>
-          <w:szCs w:val="24"/>
+          <w:lang w:val="ru-RU"/>
+        </w:rPr>
+      </w:pPr>
+      <w:r>
+        <w:rPr>
+          <w:rFonts w:ascii="Times New Roman" w:eastAsia="Times New Roman" w:hAnsi="Times New Roman" w:cs="Times New Roman"/>
+          <w:b/>
+          <w:bCs/>
+          <w:sz w:val="24"/>
+          <w:szCs w:val="24"/>
+          <w:lang w:val="ru-RU"/>
         </w:rPr>
         <w:t>Работа с текстом (например, приложение "Блокнот"):</w:t>
       </w:r>
@@ -887,6 +1223,7 @@
           <w:rFonts w:ascii="Times New Roman" w:eastAsia="Times New Roman" w:hAnsi="Times New Roman" w:cs="Times New Roman"/>
           <w:sz w:val="24"/>
           <w:szCs w:val="24"/>
+          <w:lang w:val="ru-RU"/>
         </w:rPr>
         <w:t xml:space="preserve"> </w:t>
       </w:r>
@@ -902,13 +1239,15 @@
           <w:rFonts w:ascii="Times New Roman" w:eastAsia="Times New Roman" w:hAnsi="Times New Roman" w:cs="Times New Roman"/>
           <w:sz w:val="24"/>
           <w:szCs w:val="24"/>
-        </w:rPr>
-      </w:pPr>
-      <w:r>
-        <w:rPr>
-          <w:rFonts w:ascii="Times New Roman" w:eastAsia="Times New Roman" w:hAnsi="Times New Roman" w:cs="Times New Roman"/>
-          <w:sz w:val="24"/>
-          <w:szCs w:val="24"/>
+          <w:lang w:val="ru-RU"/>
+        </w:rPr>
+      </w:pPr>
+      <w:r>
+        <w:rPr>
+          <w:rFonts w:ascii="Times New Roman" w:eastAsia="Times New Roman" w:hAnsi="Times New Roman" w:cs="Times New Roman"/>
+          <w:sz w:val="24"/>
+          <w:szCs w:val="24"/>
+          <w:lang w:val="ru-RU"/>
         </w:rPr>
         <w:t>Объяснить, как открывать приложение для ввода текста.</w:t>
       </w:r>
@@ -924,14 +1263,17 @@
           <w:rFonts w:ascii="Times New Roman" w:eastAsia="Times New Roman" w:hAnsi="Times New Roman" w:cs="Times New Roman"/>
           <w:sz w:val="24"/>
           <w:szCs w:val="24"/>
-        </w:rPr>
-      </w:pPr>
-      <w:r>
-        <w:rPr>
-          <w:rFonts w:ascii="Times New Roman" w:eastAsia="Times New Roman" w:hAnsi="Times New Roman" w:cs="Times New Roman"/>
-          <w:sz w:val="24"/>
-          <w:szCs w:val="24"/>
-        </w:rPr>
+          <w:lang w:val="ru-RU"/>
+        </w:rPr>
+      </w:pPr>
+      <w:r>
+        <w:rPr>
+          <w:rFonts w:ascii="Times New Roman" w:eastAsia="Times New Roman" w:hAnsi="Times New Roman" w:cs="Times New Roman"/>
+          <w:sz w:val="24"/>
+          <w:szCs w:val="24"/>
+          <w:lang w:val="ru-RU"/>
+        </w:rPr>
+        <w:lastRenderedPageBreak/>
         <w:t>Показать, как можно набирать текст (поощрять ребенка печатать или использовать голосовой ввод).</w:t>
       </w:r>
     </w:p>
@@ -946,15 +1288,17 @@
           <w:rFonts w:ascii="Times New Roman" w:eastAsia="Times New Roman" w:hAnsi="Times New Roman" w:cs="Times New Roman"/>
           <w:sz w:val="24"/>
           <w:szCs w:val="24"/>
-        </w:rPr>
-      </w:pPr>
-      <w:r>
-        <w:rPr>
-          <w:rFonts w:ascii="Times New Roman" w:eastAsia="Times New Roman" w:hAnsi="Times New Roman" w:cs="Times New Roman"/>
-          <w:b/>
-          <w:bCs/>
-          <w:sz w:val="24"/>
-          <w:szCs w:val="24"/>
+          <w:lang w:val="ru-RU"/>
+        </w:rPr>
+      </w:pPr>
+      <w:r>
+        <w:rPr>
+          <w:rFonts w:ascii="Times New Roman" w:eastAsia="Times New Roman" w:hAnsi="Times New Roman" w:cs="Times New Roman"/>
+          <w:b/>
+          <w:bCs/>
+          <w:sz w:val="24"/>
+          <w:szCs w:val="24"/>
+          <w:lang w:val="ru-RU"/>
         </w:rPr>
         <w:t>Простая игра или обучающее приложение:</w:t>
       </w:r>
@@ -963,6 +1307,7 @@
           <w:rFonts w:ascii="Times New Roman" w:eastAsia="Times New Roman" w:hAnsi="Times New Roman" w:cs="Times New Roman"/>
           <w:sz w:val="24"/>
           <w:szCs w:val="24"/>
+          <w:lang w:val="ru-RU"/>
         </w:rPr>
         <w:t xml:space="preserve"> </w:t>
       </w:r>
@@ -978,13 +1323,15 @@
           <w:rFonts w:ascii="Times New Roman" w:eastAsia="Times New Roman" w:hAnsi="Times New Roman" w:cs="Times New Roman"/>
           <w:sz w:val="24"/>
           <w:szCs w:val="24"/>
-        </w:rPr>
-      </w:pPr>
-      <w:r>
-        <w:rPr>
-          <w:rFonts w:ascii="Times New Roman" w:eastAsia="Times New Roman" w:hAnsi="Times New Roman" w:cs="Times New Roman"/>
-          <w:sz w:val="24"/>
-          <w:szCs w:val="24"/>
+          <w:lang w:val="ru-RU"/>
+        </w:rPr>
+      </w:pPr>
+      <w:r>
+        <w:rPr>
+          <w:rFonts w:ascii="Times New Roman" w:eastAsia="Times New Roman" w:hAnsi="Times New Roman" w:cs="Times New Roman"/>
+          <w:sz w:val="24"/>
+          <w:szCs w:val="24"/>
+          <w:lang w:val="ru-RU"/>
         </w:rPr>
         <w:t>Открыть простую игру или обучающее приложение (например, головоломки, пазлы, развивающие игры).</w:t>
       </w:r>
@@ -1000,13 +1347,15 @@
           <w:rFonts w:ascii="Times New Roman" w:eastAsia="Times New Roman" w:hAnsi="Times New Roman" w:cs="Times New Roman"/>
           <w:sz w:val="24"/>
           <w:szCs w:val="24"/>
-        </w:rPr>
-      </w:pPr>
-      <w:r>
-        <w:rPr>
-          <w:rFonts w:ascii="Times New Roman" w:eastAsia="Times New Roman" w:hAnsi="Times New Roman" w:cs="Times New Roman"/>
-          <w:sz w:val="24"/>
-          <w:szCs w:val="24"/>
+          <w:lang w:val="ru-RU"/>
+        </w:rPr>
+      </w:pPr>
+      <w:r>
+        <w:rPr>
+          <w:rFonts w:ascii="Times New Roman" w:eastAsia="Times New Roman" w:hAnsi="Times New Roman" w:cs="Times New Roman"/>
+          <w:sz w:val="24"/>
+          <w:szCs w:val="24"/>
+          <w:lang w:val="ru-RU"/>
         </w:rPr>
         <w:t>Показать, как начать игру, управлять персонажем или решать задачи.</w:t>
       </w:r>
@@ -1021,15 +1370,17 @@
           <w:bCs/>
           <w:sz w:val="24"/>
           <w:szCs w:val="24"/>
-        </w:rPr>
-      </w:pPr>
-      <w:r>
-        <w:rPr>
-          <w:rFonts w:ascii="Times New Roman" w:eastAsia="Times New Roman" w:hAnsi="Times New Roman" w:cs="Times New Roman"/>
-          <w:b/>
-          <w:bCs/>
-          <w:sz w:val="24"/>
-          <w:szCs w:val="24"/>
+          <w:lang w:val="ru-RU"/>
+        </w:rPr>
+      </w:pPr>
+      <w:r>
+        <w:rPr>
+          <w:rFonts w:ascii="Times New Roman" w:eastAsia="Times New Roman" w:hAnsi="Times New Roman" w:cs="Times New Roman"/>
+          <w:b/>
+          <w:bCs/>
+          <w:sz w:val="24"/>
+          <w:szCs w:val="24"/>
+          <w:lang w:val="ru-RU"/>
         </w:rPr>
         <w:t>Часть 4: Основы работы с браузером (15 минут)</w:t>
       </w:r>
@@ -1045,15 +1396,17 @@
           <w:rFonts w:ascii="Times New Roman" w:eastAsia="Times New Roman" w:hAnsi="Times New Roman" w:cs="Times New Roman"/>
           <w:sz w:val="24"/>
           <w:szCs w:val="24"/>
-        </w:rPr>
-      </w:pPr>
-      <w:r>
-        <w:rPr>
-          <w:rFonts w:ascii="Times New Roman" w:eastAsia="Times New Roman" w:hAnsi="Times New Roman" w:cs="Times New Roman"/>
-          <w:b/>
-          <w:bCs/>
-          <w:sz w:val="24"/>
-          <w:szCs w:val="24"/>
+          <w:lang w:val="ru-RU"/>
+        </w:rPr>
+      </w:pPr>
+      <w:r>
+        <w:rPr>
+          <w:rFonts w:ascii="Times New Roman" w:eastAsia="Times New Roman" w:hAnsi="Times New Roman" w:cs="Times New Roman"/>
+          <w:b/>
+          <w:bCs/>
+          <w:sz w:val="24"/>
+          <w:szCs w:val="24"/>
+          <w:lang w:val="ru-RU"/>
         </w:rPr>
         <w:t>Цель:</w:t>
       </w:r>
@@ -1062,6 +1415,7 @@
           <w:rFonts w:ascii="Times New Roman" w:eastAsia="Times New Roman" w:hAnsi="Times New Roman" w:cs="Times New Roman"/>
           <w:sz w:val="24"/>
           <w:szCs w:val="24"/>
+          <w:lang w:val="ru-RU"/>
         </w:rPr>
         <w:t xml:space="preserve"> Познакомить ребенка с основами работы в интернете.</w:t>
       </w:r>
@@ -1079,15 +1433,27 @@
           <w:szCs w:val="24"/>
         </w:rPr>
       </w:pPr>
-      <w:r>
-        <w:rPr>
-          <w:rFonts w:ascii="Times New Roman" w:eastAsia="Times New Roman" w:hAnsi="Times New Roman" w:cs="Times New Roman"/>
-          <w:b/>
-          <w:bCs/>
-          <w:sz w:val="24"/>
-          <w:szCs w:val="24"/>
-        </w:rPr>
-        <w:t>Активности:</w:t>
+      <w:proofErr w:type="spellStart"/>
+      <w:r>
+        <w:rPr>
+          <w:rFonts w:ascii="Times New Roman" w:eastAsia="Times New Roman" w:hAnsi="Times New Roman" w:cs="Times New Roman"/>
+          <w:b/>
+          <w:bCs/>
+          <w:sz w:val="24"/>
+          <w:szCs w:val="24"/>
+        </w:rPr>
+        <w:t>Активности</w:t>
+      </w:r>
+      <w:proofErr w:type="spellEnd"/>
+      <w:r>
+        <w:rPr>
+          <w:rFonts w:ascii="Times New Roman" w:eastAsia="Times New Roman" w:hAnsi="Times New Roman" w:cs="Times New Roman"/>
+          <w:b/>
+          <w:bCs/>
+          <w:sz w:val="24"/>
+          <w:szCs w:val="24"/>
+        </w:rPr>
+        <w:t>:</w:t>
       </w:r>
       <w:r>
         <w:rPr>
@@ -1111,15 +1477,93 @@
           <w:szCs w:val="24"/>
         </w:rPr>
       </w:pPr>
-      <w:r>
-        <w:rPr>
-          <w:rFonts w:ascii="Times New Roman" w:eastAsia="Times New Roman" w:hAnsi="Times New Roman" w:cs="Times New Roman"/>
-          <w:b/>
-          <w:bCs/>
-          <w:sz w:val="24"/>
-          <w:szCs w:val="24"/>
-        </w:rPr>
-        <w:t>Запуск браузера (например, Microsoft Edge или Google Chrome):</w:t>
+      <w:proofErr w:type="spellStart"/>
+      <w:r>
+        <w:rPr>
+          <w:rFonts w:ascii="Times New Roman" w:eastAsia="Times New Roman" w:hAnsi="Times New Roman" w:cs="Times New Roman"/>
+          <w:b/>
+          <w:bCs/>
+          <w:sz w:val="24"/>
+          <w:szCs w:val="24"/>
+        </w:rPr>
+        <w:t>Запуск</w:t>
+      </w:r>
+      <w:proofErr w:type="spellEnd"/>
+      <w:r>
+        <w:rPr>
+          <w:rFonts w:ascii="Times New Roman" w:eastAsia="Times New Roman" w:hAnsi="Times New Roman" w:cs="Times New Roman"/>
+          <w:b/>
+          <w:bCs/>
+          <w:sz w:val="24"/>
+          <w:szCs w:val="24"/>
+        </w:rPr>
+        <w:t xml:space="preserve"> </w:t>
+      </w:r>
+      <w:proofErr w:type="spellStart"/>
+      <w:r>
+        <w:rPr>
+          <w:rFonts w:ascii="Times New Roman" w:eastAsia="Times New Roman" w:hAnsi="Times New Roman" w:cs="Times New Roman"/>
+          <w:b/>
+          <w:bCs/>
+          <w:sz w:val="24"/>
+          <w:szCs w:val="24"/>
+        </w:rPr>
+        <w:t>браузера</w:t>
+      </w:r>
+      <w:proofErr w:type="spellEnd"/>
+      <w:r>
+        <w:rPr>
+          <w:rFonts w:ascii="Times New Roman" w:eastAsia="Times New Roman" w:hAnsi="Times New Roman" w:cs="Times New Roman"/>
+          <w:b/>
+          <w:bCs/>
+          <w:sz w:val="24"/>
+          <w:szCs w:val="24"/>
+        </w:rPr>
+        <w:t xml:space="preserve"> (</w:t>
+      </w:r>
+      <w:proofErr w:type="spellStart"/>
+      <w:r>
+        <w:rPr>
+          <w:rFonts w:ascii="Times New Roman" w:eastAsia="Times New Roman" w:hAnsi="Times New Roman" w:cs="Times New Roman"/>
+          <w:b/>
+          <w:bCs/>
+          <w:sz w:val="24"/>
+          <w:szCs w:val="24"/>
+        </w:rPr>
+        <w:t>например</w:t>
+      </w:r>
+      <w:proofErr w:type="spellEnd"/>
+      <w:r>
+        <w:rPr>
+          <w:rFonts w:ascii="Times New Roman" w:eastAsia="Times New Roman" w:hAnsi="Times New Roman" w:cs="Times New Roman"/>
+          <w:b/>
+          <w:bCs/>
+          <w:sz w:val="24"/>
+          <w:szCs w:val="24"/>
+        </w:rPr>
+        <w:t xml:space="preserve">, Microsoft Edge </w:t>
+      </w:r>
+      <w:proofErr w:type="spellStart"/>
+      <w:r>
+        <w:rPr>
+          <w:rFonts w:ascii="Times New Roman" w:eastAsia="Times New Roman" w:hAnsi="Times New Roman" w:cs="Times New Roman"/>
+          <w:b/>
+          <w:bCs/>
+          <w:sz w:val="24"/>
+          <w:szCs w:val="24"/>
+        </w:rPr>
+        <w:t>или</w:t>
+      </w:r>
+      <w:proofErr w:type="spellEnd"/>
+      <w:r>
+        <w:rPr>
+          <w:rFonts w:ascii="Times New Roman" w:eastAsia="Times New Roman" w:hAnsi="Times New Roman" w:cs="Times New Roman"/>
+          <w:b/>
+          <w:bCs/>
+          <w:sz w:val="24"/>
+          <w:szCs w:val="24"/>
+        </w:rPr>
+        <w:t xml:space="preserve"> Google Chrome):</w:t>
       </w:r>
       <w:r>
         <w:rPr>
@@ -1148,8 +1592,35 @@
           <w:rFonts w:ascii="Times New Roman" w:eastAsia="Times New Roman" w:hAnsi="Times New Roman" w:cs="Times New Roman"/>
           <w:sz w:val="24"/>
           <w:szCs w:val="24"/>
-        </w:rPr>
-        <w:t>Показать, как открыть браузер с рабочего стола или через меню "Пуск".</w:t>
+          <w:lang w:val="ru-RU"/>
+        </w:rPr>
+        <w:t xml:space="preserve">Показать, как открыть браузер с рабочего стола или через меню </w:t>
+      </w:r>
+      <w:r>
+        <w:rPr>
+          <w:rFonts w:ascii="Times New Roman" w:eastAsia="Times New Roman" w:hAnsi="Times New Roman" w:cs="Times New Roman"/>
+          <w:sz w:val="24"/>
+          <w:szCs w:val="24"/>
+        </w:rPr>
+        <w:t>"</w:t>
+      </w:r>
+      <w:proofErr w:type="spellStart"/>
+      <w:r>
+        <w:rPr>
+          <w:rFonts w:ascii="Times New Roman" w:eastAsia="Times New Roman" w:hAnsi="Times New Roman" w:cs="Times New Roman"/>
+          <w:sz w:val="24"/>
+          <w:szCs w:val="24"/>
+        </w:rPr>
+        <w:t>Пуск</w:t>
+      </w:r>
+      <w:proofErr w:type="spellEnd"/>
+      <w:r>
+        <w:rPr>
+          <w:rFonts w:ascii="Times New Roman" w:eastAsia="Times New Roman" w:hAnsi="Times New Roman" w:cs="Times New Roman"/>
+          <w:sz w:val="24"/>
+          <w:szCs w:val="24"/>
+        </w:rPr>
+        <w:t>".</w:t>
       </w:r>
     </w:p>
     <w:p>
@@ -1163,13 +1634,15 @@
           <w:rFonts w:ascii="Times New Roman" w:eastAsia="Times New Roman" w:hAnsi="Times New Roman" w:cs="Times New Roman"/>
           <w:sz w:val="24"/>
           <w:szCs w:val="24"/>
-        </w:rPr>
-      </w:pPr>
-      <w:r>
-        <w:rPr>
-          <w:rFonts w:ascii="Times New Roman" w:eastAsia="Times New Roman" w:hAnsi="Times New Roman" w:cs="Times New Roman"/>
-          <w:sz w:val="24"/>
-          <w:szCs w:val="24"/>
+          <w:lang w:val="ru-RU"/>
+        </w:rPr>
+      </w:pPr>
+      <w:r>
+        <w:rPr>
+          <w:rFonts w:ascii="Times New Roman" w:eastAsia="Times New Roman" w:hAnsi="Times New Roman" w:cs="Times New Roman"/>
+          <w:sz w:val="24"/>
+          <w:szCs w:val="24"/>
+          <w:lang w:val="ru-RU"/>
         </w:rPr>
         <w:t>Рассказываем, что браузер помогает искать информацию в интернете.</w:t>
       </w:r>
@@ -1187,15 +1660,49 @@
           <w:szCs w:val="24"/>
         </w:rPr>
       </w:pPr>
-      <w:r>
-        <w:rPr>
-          <w:rFonts w:ascii="Times New Roman" w:eastAsia="Times New Roman" w:hAnsi="Times New Roman" w:cs="Times New Roman"/>
-          <w:b/>
-          <w:bCs/>
-          <w:sz w:val="24"/>
-          <w:szCs w:val="24"/>
-        </w:rPr>
-        <w:t>Поиск в интернете:</w:t>
+      <w:proofErr w:type="spellStart"/>
+      <w:r>
+        <w:rPr>
+          <w:rFonts w:ascii="Times New Roman" w:eastAsia="Times New Roman" w:hAnsi="Times New Roman" w:cs="Times New Roman"/>
+          <w:b/>
+          <w:bCs/>
+          <w:sz w:val="24"/>
+          <w:szCs w:val="24"/>
+        </w:rPr>
+        <w:t>Поиск</w:t>
+      </w:r>
+      <w:proofErr w:type="spellEnd"/>
+      <w:r>
+        <w:rPr>
+          <w:rFonts w:ascii="Times New Roman" w:eastAsia="Times New Roman" w:hAnsi="Times New Roman" w:cs="Times New Roman"/>
+          <w:b/>
+          <w:bCs/>
+          <w:sz w:val="24"/>
+          <w:szCs w:val="24"/>
+        </w:rPr>
+        <w:t xml:space="preserve"> в </w:t>
+      </w:r>
+      <w:proofErr w:type="spellStart"/>
+      <w:r>
+        <w:rPr>
+          <w:rFonts w:ascii="Times New Roman" w:eastAsia="Times New Roman" w:hAnsi="Times New Roman" w:cs="Times New Roman"/>
+          <w:b/>
+          <w:bCs/>
+          <w:sz w:val="24"/>
+          <w:szCs w:val="24"/>
+        </w:rPr>
+        <w:t>интернете</w:t>
+      </w:r>
+      <w:proofErr w:type="spellEnd"/>
+      <w:r>
+        <w:rPr>
+          <w:rFonts w:ascii="Times New Roman" w:eastAsia="Times New Roman" w:hAnsi="Times New Roman" w:cs="Times New Roman"/>
+          <w:b/>
+          <w:bCs/>
+          <w:sz w:val="24"/>
+          <w:szCs w:val="24"/>
+        </w:rPr>
+        <w:t>:</w:t>
       </w:r>
       <w:r>
         <w:rPr>
@@ -1217,13 +1724,15 @@
           <w:rFonts w:ascii="Times New Roman" w:eastAsia="Times New Roman" w:hAnsi="Times New Roman" w:cs="Times New Roman"/>
           <w:sz w:val="24"/>
           <w:szCs w:val="24"/>
-        </w:rPr>
-      </w:pPr>
-      <w:r>
-        <w:rPr>
-          <w:rFonts w:ascii="Times New Roman" w:eastAsia="Times New Roman" w:hAnsi="Times New Roman" w:cs="Times New Roman"/>
-          <w:sz w:val="24"/>
-          <w:szCs w:val="24"/>
+          <w:lang w:val="ru-RU"/>
+        </w:rPr>
+      </w:pPr>
+      <w:r>
+        <w:rPr>
+          <w:rFonts w:ascii="Times New Roman" w:eastAsia="Times New Roman" w:hAnsi="Times New Roman" w:cs="Times New Roman"/>
+          <w:sz w:val="24"/>
+          <w:szCs w:val="24"/>
+          <w:lang w:val="ru-RU"/>
         </w:rPr>
         <w:t>Покажите, как вбить запрос в поисковой строке (например, "кошки" или "мультфильмы").</w:t>
       </w:r>
@@ -1239,13 +1748,15 @@
           <w:rFonts w:ascii="Times New Roman" w:eastAsia="Times New Roman" w:hAnsi="Times New Roman" w:cs="Times New Roman"/>
           <w:sz w:val="24"/>
           <w:szCs w:val="24"/>
-        </w:rPr>
-      </w:pPr>
-      <w:r>
-        <w:rPr>
-          <w:rFonts w:ascii="Times New Roman" w:eastAsia="Times New Roman" w:hAnsi="Times New Roman" w:cs="Times New Roman"/>
-          <w:sz w:val="24"/>
-          <w:szCs w:val="24"/>
+          <w:lang w:val="ru-RU"/>
+        </w:rPr>
+      </w:pPr>
+      <w:r>
+        <w:rPr>
+          <w:rFonts w:ascii="Times New Roman" w:eastAsia="Times New Roman" w:hAnsi="Times New Roman" w:cs="Times New Roman"/>
+          <w:sz w:val="24"/>
+          <w:szCs w:val="24"/>
+          <w:lang w:val="ru-RU"/>
         </w:rPr>
         <w:t>Откроем несколько картинок или видео с результатами поиска.</w:t>
       </w:r>
@@ -1263,15 +1774,93 @@
           <w:szCs w:val="24"/>
         </w:rPr>
       </w:pPr>
-      <w:r>
-        <w:rPr>
-          <w:rFonts w:ascii="Times New Roman" w:eastAsia="Times New Roman" w:hAnsi="Times New Roman" w:cs="Times New Roman"/>
-          <w:b/>
-          <w:bCs/>
-          <w:sz w:val="24"/>
-          <w:szCs w:val="24"/>
-        </w:rPr>
-        <w:t>Простая навигация по сайтам:</w:t>
+      <w:proofErr w:type="spellStart"/>
+      <w:r>
+        <w:rPr>
+          <w:rFonts w:ascii="Times New Roman" w:eastAsia="Times New Roman" w:hAnsi="Times New Roman" w:cs="Times New Roman"/>
+          <w:b/>
+          <w:bCs/>
+          <w:sz w:val="24"/>
+          <w:szCs w:val="24"/>
+        </w:rPr>
+        <w:t>Простая</w:t>
+      </w:r>
+      <w:proofErr w:type="spellEnd"/>
+      <w:r>
+        <w:rPr>
+          <w:rFonts w:ascii="Times New Roman" w:eastAsia="Times New Roman" w:hAnsi="Times New Roman" w:cs="Times New Roman"/>
+          <w:b/>
+          <w:bCs/>
+          <w:sz w:val="24"/>
+          <w:szCs w:val="24"/>
+        </w:rPr>
+        <w:t xml:space="preserve"> </w:t>
+      </w:r>
+      <w:proofErr w:type="spellStart"/>
+      <w:r>
+        <w:rPr>
+          <w:rFonts w:ascii="Times New Roman" w:eastAsia="Times New Roman" w:hAnsi="Times New Roman" w:cs="Times New Roman"/>
+          <w:b/>
+          <w:bCs/>
+          <w:sz w:val="24"/>
+          <w:szCs w:val="24"/>
+        </w:rPr>
+        <w:t>навигация</w:t>
+      </w:r>
+      <w:proofErr w:type="spellEnd"/>
+      <w:r>
+        <w:rPr>
+          <w:rFonts w:ascii="Times New Roman" w:eastAsia="Times New Roman" w:hAnsi="Times New Roman" w:cs="Times New Roman"/>
+          <w:b/>
+          <w:bCs/>
+          <w:sz w:val="24"/>
+          <w:szCs w:val="24"/>
+        </w:rPr>
+        <w:t xml:space="preserve"> </w:t>
+      </w:r>
+      <w:proofErr w:type="spellStart"/>
+      <w:r>
+        <w:rPr>
+          <w:rFonts w:ascii="Times New Roman" w:eastAsia="Times New Roman" w:hAnsi="Times New Roman" w:cs="Times New Roman"/>
+          <w:b/>
+          <w:bCs/>
+          <w:sz w:val="24"/>
+          <w:szCs w:val="24"/>
+        </w:rPr>
+        <w:t>по</w:t>
+      </w:r>
+      <w:proofErr w:type="spellEnd"/>
+      <w:r>
+        <w:rPr>
+          <w:rFonts w:ascii="Times New Roman" w:eastAsia="Times New Roman" w:hAnsi="Times New Roman" w:cs="Times New Roman"/>
+          <w:b/>
+          <w:bCs/>
+          <w:sz w:val="24"/>
+          <w:szCs w:val="24"/>
+        </w:rPr>
+        <w:t xml:space="preserve"> </w:t>
+      </w:r>
+      <w:proofErr w:type="spellStart"/>
+      <w:r>
+        <w:rPr>
+          <w:rFonts w:ascii="Times New Roman" w:eastAsia="Times New Roman" w:hAnsi="Times New Roman" w:cs="Times New Roman"/>
+          <w:b/>
+          <w:bCs/>
+          <w:sz w:val="24"/>
+          <w:szCs w:val="24"/>
+        </w:rPr>
+        <w:t>сайтам</w:t>
+      </w:r>
+      <w:proofErr w:type="spellEnd"/>
+      <w:r>
+        <w:rPr>
+          <w:rFonts w:ascii="Times New Roman" w:eastAsia="Times New Roman" w:hAnsi="Times New Roman" w:cs="Times New Roman"/>
+          <w:b/>
+          <w:bCs/>
+          <w:sz w:val="24"/>
+          <w:szCs w:val="24"/>
+        </w:rPr>
+        <w:t>:</w:t>
       </w:r>
       <w:r>
         <w:rPr>
@@ -1293,13 +1882,15 @@
           <w:rFonts w:ascii="Times New Roman" w:eastAsia="Times New Roman" w:hAnsi="Times New Roman" w:cs="Times New Roman"/>
           <w:sz w:val="24"/>
           <w:szCs w:val="24"/>
-        </w:rPr>
-      </w:pPr>
-      <w:r>
-        <w:rPr>
-          <w:rFonts w:ascii="Times New Roman" w:eastAsia="Times New Roman" w:hAnsi="Times New Roman" w:cs="Times New Roman"/>
-          <w:sz w:val="24"/>
-          <w:szCs w:val="24"/>
+          <w:lang w:val="ru-RU"/>
+        </w:rPr>
+      </w:pPr>
+      <w:r>
+        <w:rPr>
+          <w:rFonts w:ascii="Times New Roman" w:eastAsia="Times New Roman" w:hAnsi="Times New Roman" w:cs="Times New Roman"/>
+          <w:sz w:val="24"/>
+          <w:szCs w:val="24"/>
+          <w:lang w:val="ru-RU"/>
         </w:rPr>
         <w:t>Показать, как перейти по ссылке, как открыть новую вкладку.</w:t>
       </w:r>
@@ -1315,13 +1906,15 @@
           <w:rFonts w:ascii="Times New Roman" w:eastAsia="Times New Roman" w:hAnsi="Times New Roman" w:cs="Times New Roman"/>
           <w:sz w:val="24"/>
           <w:szCs w:val="24"/>
-        </w:rPr>
-      </w:pPr>
-      <w:r>
-        <w:rPr>
-          <w:rFonts w:ascii="Times New Roman" w:eastAsia="Times New Roman" w:hAnsi="Times New Roman" w:cs="Times New Roman"/>
-          <w:sz w:val="24"/>
-          <w:szCs w:val="24"/>
+          <w:lang w:val="ru-RU"/>
+        </w:rPr>
+      </w:pPr>
+      <w:r>
+        <w:rPr>
+          <w:rFonts w:ascii="Times New Roman" w:eastAsia="Times New Roman" w:hAnsi="Times New Roman" w:cs="Times New Roman"/>
+          <w:sz w:val="24"/>
+          <w:szCs w:val="24"/>
+          <w:lang w:val="ru-RU"/>
         </w:rPr>
         <w:t>Позвольте ребенку поиграть с прокручиванием страниц, открытием ссылок и просмотром картинок.</w:t>
       </w:r>
@@ -1339,15 +1932,71 @@
           <w:szCs w:val="24"/>
         </w:rPr>
       </w:pPr>
-      <w:r>
-        <w:rPr>
-          <w:rFonts w:ascii="Times New Roman" w:eastAsia="Times New Roman" w:hAnsi="Times New Roman" w:cs="Times New Roman"/>
-          <w:b/>
-          <w:bCs/>
-          <w:sz w:val="24"/>
-          <w:szCs w:val="24"/>
-        </w:rPr>
-        <w:t>Завершение работы с браузером:</w:t>
+      <w:proofErr w:type="spellStart"/>
+      <w:r>
+        <w:rPr>
+          <w:rFonts w:ascii="Times New Roman" w:eastAsia="Times New Roman" w:hAnsi="Times New Roman" w:cs="Times New Roman"/>
+          <w:b/>
+          <w:bCs/>
+          <w:sz w:val="24"/>
+          <w:szCs w:val="24"/>
+        </w:rPr>
+        <w:t>Завершение</w:t>
+      </w:r>
+      <w:proofErr w:type="spellEnd"/>
+      <w:r>
+        <w:rPr>
+          <w:rFonts w:ascii="Times New Roman" w:eastAsia="Times New Roman" w:hAnsi="Times New Roman" w:cs="Times New Roman"/>
+          <w:b/>
+          <w:bCs/>
+          <w:sz w:val="24"/>
+          <w:szCs w:val="24"/>
+        </w:rPr>
+        <w:t xml:space="preserve"> </w:t>
+      </w:r>
+      <w:proofErr w:type="spellStart"/>
+      <w:r>
+        <w:rPr>
+          <w:rFonts w:ascii="Times New Roman" w:eastAsia="Times New Roman" w:hAnsi="Times New Roman" w:cs="Times New Roman"/>
+          <w:b/>
+          <w:bCs/>
+          <w:sz w:val="24"/>
+          <w:szCs w:val="24"/>
+        </w:rPr>
+        <w:t>работы</w:t>
+      </w:r>
+      <w:proofErr w:type="spellEnd"/>
+      <w:r>
+        <w:rPr>
+          <w:rFonts w:ascii="Times New Roman" w:eastAsia="Times New Roman" w:hAnsi="Times New Roman" w:cs="Times New Roman"/>
+          <w:b/>
+          <w:bCs/>
+          <w:sz w:val="24"/>
+          <w:szCs w:val="24"/>
+        </w:rPr>
+        <w:t xml:space="preserve"> с </w:t>
+      </w:r>
+      <w:proofErr w:type="spellStart"/>
+      <w:r>
+        <w:rPr>
+          <w:rFonts w:ascii="Times New Roman" w:eastAsia="Times New Roman" w:hAnsi="Times New Roman" w:cs="Times New Roman"/>
+          <w:b/>
+          <w:bCs/>
+          <w:sz w:val="24"/>
+          <w:szCs w:val="24"/>
+        </w:rPr>
+        <w:t>браузером</w:t>
+      </w:r>
+      <w:proofErr w:type="spellEnd"/>
+      <w:r>
+        <w:rPr>
+          <w:rFonts w:ascii="Times New Roman" w:eastAsia="Times New Roman" w:hAnsi="Times New Roman" w:cs="Times New Roman"/>
+          <w:b/>
+          <w:bCs/>
+          <w:sz w:val="24"/>
+          <w:szCs w:val="24"/>
+        </w:rPr>
+        <w:t>:</w:t>
       </w:r>
       <w:r>
         <w:rPr>
@@ -1369,13 +2018,15 @@
           <w:rFonts w:ascii="Times New Roman" w:eastAsia="Times New Roman" w:hAnsi="Times New Roman" w:cs="Times New Roman"/>
           <w:sz w:val="24"/>
           <w:szCs w:val="24"/>
-        </w:rPr>
-      </w:pPr>
-      <w:r>
-        <w:rPr>
-          <w:rFonts w:ascii="Times New Roman" w:eastAsia="Times New Roman" w:hAnsi="Times New Roman" w:cs="Times New Roman"/>
-          <w:sz w:val="24"/>
-          <w:szCs w:val="24"/>
+          <w:lang w:val="ru-RU"/>
+        </w:rPr>
+      </w:pPr>
+      <w:r>
+        <w:rPr>
+          <w:rFonts w:ascii="Times New Roman" w:eastAsia="Times New Roman" w:hAnsi="Times New Roman" w:cs="Times New Roman"/>
+          <w:sz w:val="24"/>
+          <w:szCs w:val="24"/>
+          <w:lang w:val="ru-RU"/>
         </w:rPr>
         <w:t>Покажите, как закрыть вкладки и браузер.</w:t>
       </w:r>
@@ -1390,15 +2041,17 @@
           <w:bCs/>
           <w:sz w:val="24"/>
           <w:szCs w:val="24"/>
-        </w:rPr>
-      </w:pPr>
-      <w:r>
-        <w:rPr>
-          <w:rFonts w:ascii="Times New Roman" w:eastAsia="Times New Roman" w:hAnsi="Times New Roman" w:cs="Times New Roman"/>
-          <w:b/>
-          <w:bCs/>
-          <w:sz w:val="24"/>
-          <w:szCs w:val="24"/>
+          <w:lang w:val="ru-RU"/>
+        </w:rPr>
+      </w:pPr>
+      <w:r>
+        <w:rPr>
+          <w:rFonts w:ascii="Times New Roman" w:eastAsia="Times New Roman" w:hAnsi="Times New Roman" w:cs="Times New Roman"/>
+          <w:b/>
+          <w:bCs/>
+          <w:sz w:val="24"/>
+          <w:szCs w:val="24"/>
+          <w:lang w:val="ru-RU"/>
         </w:rPr>
         <w:t>Часть 5: Заключение и повторение (5 минут)</w:t>
       </w:r>
@@ -1414,15 +2067,17 @@
           <w:rFonts w:ascii="Times New Roman" w:eastAsia="Times New Roman" w:hAnsi="Times New Roman" w:cs="Times New Roman"/>
           <w:sz w:val="24"/>
           <w:szCs w:val="24"/>
-        </w:rPr>
-      </w:pPr>
-      <w:r>
-        <w:rPr>
-          <w:rFonts w:ascii="Times New Roman" w:eastAsia="Times New Roman" w:hAnsi="Times New Roman" w:cs="Times New Roman"/>
-          <w:b/>
-          <w:bCs/>
-          <w:sz w:val="24"/>
-          <w:szCs w:val="24"/>
+          <w:lang w:val="ru-RU"/>
+        </w:rPr>
+      </w:pPr>
+      <w:r>
+        <w:rPr>
+          <w:rFonts w:ascii="Times New Roman" w:eastAsia="Times New Roman" w:hAnsi="Times New Roman" w:cs="Times New Roman"/>
+          <w:b/>
+          <w:bCs/>
+          <w:sz w:val="24"/>
+          <w:szCs w:val="24"/>
+          <w:lang w:val="ru-RU"/>
         </w:rPr>
         <w:t>Цель:</w:t>
       </w:r>
@@ -1431,6 +2086,7 @@
           <w:rFonts w:ascii="Times New Roman" w:eastAsia="Times New Roman" w:hAnsi="Times New Roman" w:cs="Times New Roman"/>
           <w:sz w:val="24"/>
           <w:szCs w:val="24"/>
+          <w:lang w:val="ru-RU"/>
         </w:rPr>
         <w:t xml:space="preserve"> Подвести итоги урока, повторить основные моменты.</w:t>
       </w:r>
@@ -1448,15 +2104,27 @@
           <w:szCs w:val="24"/>
         </w:rPr>
       </w:pPr>
-      <w:r>
-        <w:rPr>
-          <w:rFonts w:ascii="Times New Roman" w:eastAsia="Times New Roman" w:hAnsi="Times New Roman" w:cs="Times New Roman"/>
-          <w:b/>
-          <w:bCs/>
-          <w:sz w:val="24"/>
-          <w:szCs w:val="24"/>
-        </w:rPr>
-        <w:t>Активности:</w:t>
+      <w:proofErr w:type="spellStart"/>
+      <w:r>
+        <w:rPr>
+          <w:rFonts w:ascii="Times New Roman" w:eastAsia="Times New Roman" w:hAnsi="Times New Roman" w:cs="Times New Roman"/>
+          <w:b/>
+          <w:bCs/>
+          <w:sz w:val="24"/>
+          <w:szCs w:val="24"/>
+        </w:rPr>
+        <w:t>Активности</w:t>
+      </w:r>
+      <w:proofErr w:type="spellEnd"/>
+      <w:r>
+        <w:rPr>
+          <w:rFonts w:ascii="Times New Roman" w:eastAsia="Times New Roman" w:hAnsi="Times New Roman" w:cs="Times New Roman"/>
+          <w:b/>
+          <w:bCs/>
+          <w:sz w:val="24"/>
+          <w:szCs w:val="24"/>
+        </w:rPr>
+        <w:t>:</w:t>
       </w:r>
       <w:r>
         <w:rPr>
@@ -1480,15 +2148,49 @@
           <w:szCs w:val="24"/>
         </w:rPr>
       </w:pPr>
-      <w:r>
-        <w:rPr>
-          <w:rFonts w:ascii="Times New Roman" w:eastAsia="Times New Roman" w:hAnsi="Times New Roman" w:cs="Times New Roman"/>
-          <w:b/>
-          <w:bCs/>
-          <w:sz w:val="24"/>
-          <w:szCs w:val="24"/>
-        </w:rPr>
-        <w:t>Вопросы и ответы:</w:t>
+      <w:proofErr w:type="spellStart"/>
+      <w:r>
+        <w:rPr>
+          <w:rFonts w:ascii="Times New Roman" w:eastAsia="Times New Roman" w:hAnsi="Times New Roman" w:cs="Times New Roman"/>
+          <w:b/>
+          <w:bCs/>
+          <w:sz w:val="24"/>
+          <w:szCs w:val="24"/>
+        </w:rPr>
+        <w:t>Вопросы</w:t>
+      </w:r>
+      <w:proofErr w:type="spellEnd"/>
+      <w:r>
+        <w:rPr>
+          <w:rFonts w:ascii="Times New Roman" w:eastAsia="Times New Roman" w:hAnsi="Times New Roman" w:cs="Times New Roman"/>
+          <w:b/>
+          <w:bCs/>
+          <w:sz w:val="24"/>
+          <w:szCs w:val="24"/>
+        </w:rPr>
+        <w:t xml:space="preserve"> и </w:t>
+      </w:r>
+      <w:proofErr w:type="spellStart"/>
+      <w:r>
+        <w:rPr>
+          <w:rFonts w:ascii="Times New Roman" w:eastAsia="Times New Roman" w:hAnsi="Times New Roman" w:cs="Times New Roman"/>
+          <w:b/>
+          <w:bCs/>
+          <w:sz w:val="24"/>
+          <w:szCs w:val="24"/>
+        </w:rPr>
+        <w:t>ответы</w:t>
+      </w:r>
+      <w:proofErr w:type="spellEnd"/>
+      <w:r>
+        <w:rPr>
+          <w:rFonts w:ascii="Times New Roman" w:eastAsia="Times New Roman" w:hAnsi="Times New Roman" w:cs="Times New Roman"/>
+          <w:b/>
+          <w:bCs/>
+          <w:sz w:val="24"/>
+          <w:szCs w:val="24"/>
+        </w:rPr>
+        <w:t>:</w:t>
       </w:r>
       <w:r>
         <w:rPr>
@@ -1510,13 +2212,15 @@
           <w:rFonts w:ascii="Times New Roman" w:eastAsia="Times New Roman" w:hAnsi="Times New Roman" w:cs="Times New Roman"/>
           <w:sz w:val="24"/>
           <w:szCs w:val="24"/>
-        </w:rPr>
-      </w:pPr>
-      <w:r>
-        <w:rPr>
-          <w:rFonts w:ascii="Times New Roman" w:eastAsia="Times New Roman" w:hAnsi="Times New Roman" w:cs="Times New Roman"/>
-          <w:sz w:val="24"/>
-          <w:szCs w:val="24"/>
+          <w:lang w:val="ru-RU"/>
+        </w:rPr>
+      </w:pPr>
+      <w:r>
+        <w:rPr>
+          <w:rFonts w:ascii="Times New Roman" w:eastAsia="Times New Roman" w:hAnsi="Times New Roman" w:cs="Times New Roman"/>
+          <w:sz w:val="24"/>
+          <w:szCs w:val="24"/>
+          <w:lang w:val="ru-RU"/>
         </w:rPr>
         <w:t>Повторить, что такое мышка, как включать и выключать компьютер.</w:t>
       </w:r>
@@ -1532,13 +2236,15 @@
           <w:rFonts w:ascii="Times New Roman" w:eastAsia="Times New Roman" w:hAnsi="Times New Roman" w:cs="Times New Roman"/>
           <w:sz w:val="24"/>
           <w:szCs w:val="24"/>
-        </w:rPr>
-      </w:pPr>
-      <w:r>
-        <w:rPr>
-          <w:rFonts w:ascii="Times New Roman" w:eastAsia="Times New Roman" w:hAnsi="Times New Roman" w:cs="Times New Roman"/>
-          <w:sz w:val="24"/>
-          <w:szCs w:val="24"/>
+          <w:lang w:val="ru-RU"/>
+        </w:rPr>
+      </w:pPr>
+      <w:r>
+        <w:rPr>
+          <w:rFonts w:ascii="Times New Roman" w:eastAsia="Times New Roman" w:hAnsi="Times New Roman" w:cs="Times New Roman"/>
+          <w:sz w:val="24"/>
+          <w:szCs w:val="24"/>
+          <w:lang w:val="ru-RU"/>
         </w:rPr>
         <w:t>Попросить ребенка показать, как открыть программу и что он может сделать в браузере.</w:t>
       </w:r>
@@ -1554,15 +2260,17 @@
           <w:rFonts w:ascii="Times New Roman" w:eastAsia="Times New Roman" w:hAnsi="Times New Roman" w:cs="Times New Roman"/>
           <w:sz w:val="24"/>
           <w:szCs w:val="24"/>
-        </w:rPr>
-      </w:pPr>
-      <w:r>
-        <w:rPr>
-          <w:rFonts w:ascii="Times New Roman" w:eastAsia="Times New Roman" w:hAnsi="Times New Roman" w:cs="Times New Roman"/>
-          <w:b/>
-          <w:bCs/>
-          <w:sz w:val="24"/>
-          <w:szCs w:val="24"/>
+          <w:lang w:val="ru-RU"/>
+        </w:rPr>
+      </w:pPr>
+      <w:r>
+        <w:rPr>
+          <w:rFonts w:ascii="Times New Roman" w:eastAsia="Times New Roman" w:hAnsi="Times New Roman" w:cs="Times New Roman"/>
+          <w:b/>
+          <w:bCs/>
+          <w:sz w:val="24"/>
+          <w:szCs w:val="24"/>
+          <w:lang w:val="ru-RU"/>
         </w:rPr>
         <w:t>Закрытие всех приложений и выключение компьютера.</w:t>
       </w:r>
@@ -1571,6 +2279,7 @@
           <w:rFonts w:ascii="Times New Roman" w:eastAsia="Times New Roman" w:hAnsi="Times New Roman" w:cs="Times New Roman"/>
           <w:sz w:val="24"/>
           <w:szCs w:val="24"/>
+          <w:lang w:val="ru-RU"/>
         </w:rPr>
         <w:t xml:space="preserve"> </w:t>
       </w:r>
@@ -1586,13 +2295,15 @@
           <w:rFonts w:ascii="Times New Roman" w:eastAsia="Times New Roman" w:hAnsi="Times New Roman" w:cs="Times New Roman"/>
           <w:sz w:val="24"/>
           <w:szCs w:val="24"/>
-        </w:rPr>
-      </w:pPr>
-      <w:r>
-        <w:rPr>
-          <w:rFonts w:ascii="Times New Roman" w:eastAsia="Times New Roman" w:hAnsi="Times New Roman" w:cs="Times New Roman"/>
-          <w:sz w:val="24"/>
-          <w:szCs w:val="24"/>
+          <w:lang w:val="ru-RU"/>
+        </w:rPr>
+      </w:pPr>
+      <w:r>
+        <w:rPr>
+          <w:rFonts w:ascii="Times New Roman" w:eastAsia="Times New Roman" w:hAnsi="Times New Roman" w:cs="Times New Roman"/>
+          <w:sz w:val="24"/>
+          <w:szCs w:val="24"/>
+          <w:lang w:val="ru-RU"/>
         </w:rPr>
         <w:t>Объяснить, как правильно завершить работу и выключить компьютер.</w:t>
       </w:r>
@@ -1629,6 +2340,7 @@
           <w:szCs w:val="27"/>
         </w:rPr>
       </w:pPr>
+      <w:proofErr w:type="spellStart"/>
       <w:r>
         <w:rPr>
           <w:rFonts w:ascii="Times New Roman" w:eastAsia="Times New Roman" w:hAnsi="Times New Roman" w:cs="Times New Roman"/>
@@ -1637,7 +2349,40 @@
           <w:sz w:val="27"/>
           <w:szCs w:val="27"/>
         </w:rPr>
-        <w:t>Дополнительные рекомендации:</w:t>
+        <w:t>Дополнительные</w:t>
+      </w:r>
+      <w:proofErr w:type="spellEnd"/>
+      <w:r>
+        <w:rPr>
+          <w:rFonts w:ascii="Times New Roman" w:eastAsia="Times New Roman" w:hAnsi="Times New Roman" w:cs="Times New Roman"/>
+          <w:b/>
+          <w:bCs/>
+          <w:sz w:val="27"/>
+          <w:szCs w:val="27"/>
+        </w:rPr>
+        <w:t xml:space="preserve"> </w:t>
+      </w:r>
+      <w:proofErr w:type="spellStart"/>
+      <w:r>
+        <w:rPr>
+          <w:rFonts w:ascii="Times New Roman" w:eastAsia="Times New Roman" w:hAnsi="Times New Roman" w:cs="Times New Roman"/>
+          <w:b/>
+          <w:bCs/>
+          <w:sz w:val="27"/>
+          <w:szCs w:val="27"/>
+        </w:rPr>
+        <w:t>рекомендации</w:t>
+      </w:r>
+      <w:proofErr w:type="spellEnd"/>
+      <w:r>
+        <w:rPr>
+          <w:rFonts w:ascii="Times New Roman" w:eastAsia="Times New Roman" w:hAnsi="Times New Roman" w:cs="Times New Roman"/>
+          <w:b/>
+          <w:bCs/>
+          <w:sz w:val="27"/>
+          <w:szCs w:val="27"/>
+        </w:rPr>
+        <w:t>:</w:t>
       </w:r>
     </w:p>
     <w:p>
@@ -1651,15 +2396,17 @@
           <w:rFonts w:ascii="Times New Roman" w:eastAsia="Times New Roman" w:hAnsi="Times New Roman" w:cs="Times New Roman"/>
           <w:sz w:val="24"/>
           <w:szCs w:val="24"/>
-        </w:rPr>
-      </w:pPr>
-      <w:r>
-        <w:rPr>
-          <w:rFonts w:ascii="Times New Roman" w:eastAsia="Times New Roman" w:hAnsi="Times New Roman" w:cs="Times New Roman"/>
-          <w:b/>
-          <w:bCs/>
-          <w:sz w:val="24"/>
-          <w:szCs w:val="24"/>
+          <w:lang w:val="ru-RU"/>
+        </w:rPr>
+      </w:pPr>
+      <w:r>
+        <w:rPr>
+          <w:rFonts w:ascii="Times New Roman" w:eastAsia="Times New Roman" w:hAnsi="Times New Roman" w:cs="Times New Roman"/>
+          <w:b/>
+          <w:bCs/>
+          <w:sz w:val="24"/>
+          <w:szCs w:val="24"/>
+          <w:lang w:val="ru-RU"/>
         </w:rPr>
         <w:t>Использование детских приложений:</w:t>
       </w:r>
@@ -1668,6 +2415,7 @@
           <w:rFonts w:ascii="Times New Roman" w:eastAsia="Times New Roman" w:hAnsi="Times New Roman" w:cs="Times New Roman"/>
           <w:sz w:val="24"/>
           <w:szCs w:val="24"/>
+          <w:lang w:val="ru-RU"/>
         </w:rPr>
         <w:t xml:space="preserve"> Включите визуальные и обучающие игры, которые позволят ребенку закрепить навыки, такие как игры для обучения рисованию, цифрам и буквам.</w:t>
       </w:r>
@@ -1683,17 +2431,18 @@
           <w:rFonts w:ascii="Times New Roman" w:eastAsia="Times New Roman" w:hAnsi="Times New Roman" w:cs="Times New Roman"/>
           <w:sz w:val="24"/>
           <w:szCs w:val="24"/>
-        </w:rPr>
-      </w:pPr>
-      <w:r>
-        <w:rPr>
-          <w:rFonts w:ascii="Times New Roman" w:eastAsia="Times New Roman" w:hAnsi="Times New Roman" w:cs="Times New Roman"/>
-          <w:b/>
-          <w:bCs/>
-          <w:sz w:val="24"/>
-          <w:szCs w:val="24"/>
-        </w:rPr>
-        <w:lastRenderedPageBreak/>
+          <w:lang w:val="ru-RU"/>
+        </w:rPr>
+      </w:pPr>
+      <w:r>
+        <w:rPr>
+          <w:rFonts w:ascii="Times New Roman" w:eastAsia="Times New Roman" w:hAnsi="Times New Roman" w:cs="Times New Roman"/>
+          <w:b/>
+          <w:bCs/>
+          <w:sz w:val="24"/>
+          <w:szCs w:val="24"/>
+          <w:lang w:val="ru-RU"/>
+        </w:rPr>
         <w:t>Интерактивность:</w:t>
       </w:r>
       <w:r>
@@ -1701,6 +2450,7 @@
           <w:rFonts w:ascii="Times New Roman" w:eastAsia="Times New Roman" w:hAnsi="Times New Roman" w:cs="Times New Roman"/>
           <w:sz w:val="24"/>
           <w:szCs w:val="24"/>
+          <w:lang w:val="ru-RU"/>
         </w:rPr>
         <w:t xml:space="preserve"> Важно часто поощрять ребенка, хвалить за успехи, задавать вопросы и давать небольшие задания, чтобы ребенок активно участвовал в процессе.</w:t>
       </w:r>
@@ -1712,18 +2462,19 @@
           <w:rFonts w:ascii="Times New Roman" w:eastAsia="Times New Roman" w:hAnsi="Times New Roman" w:cs="Times New Roman"/>
           <w:sz w:val="24"/>
           <w:szCs w:val="24"/>
-        </w:rPr>
-      </w:pPr>
-      <w:r>
-        <w:rPr>
-          <w:rFonts w:ascii="Times New Roman" w:eastAsia="Times New Roman" w:hAnsi="Times New Roman" w:cs="Times New Roman"/>
-          <w:sz w:val="24"/>
-          <w:szCs w:val="24"/>
+          <w:lang w:val="ru-RU"/>
+        </w:rPr>
+      </w:pPr>
+      <w:r>
+        <w:rPr>
+          <w:rFonts w:ascii="Times New Roman" w:eastAsia="Times New Roman" w:hAnsi="Times New Roman" w:cs="Times New Roman"/>
+          <w:sz w:val="24"/>
+          <w:szCs w:val="24"/>
+          <w:lang w:val="ru-RU"/>
         </w:rPr>
         <w:t>Если после этого времени ребенок останется заинтересованным, можно продолжить обучение или повторить материал.</w:t>
       </w:r>
     </w:p>
-    <w:p/>
     <w:sectPr>
       <w:pgSz w:w="12240" w:h="15840"/>
       <w:pgMar w:top="1134" w:right="850" w:bottom="1134" w:left="1701" w:header="720" w:footer="720" w:gutter="0"/>
@@ -1735,7 +2486,7 @@
 </file>
 
 <file path=word/numbering.xml><?xml version="1.0" encoding="utf-8"?>
-<w:numbering xmlns:wpc="http://schemas.microsoft.com/office/word/2010/wordprocessingCanvas" xmlns:cx="http://schemas.microsoft.com/office/drawing/2014/chartex" xmlns:cx1="http://schemas.microsoft.com/office/drawing/2015/9/8/chartex" xmlns:cx2="http://schemas.microsoft.com/office/drawing/2015/10/21/chartex" xmlns:cx3="http://schemas.microsoft.com/office/drawing/2016/5/9/chartex" xmlns:cx4="http://schemas.microsoft.com/office/drawing/2016/5/10/chartex" xmlns:cx5="http://schemas.microsoft.com/office/drawing/2016/5/11/chartex" xmlns:cx6="http://schemas.microsoft.com/office/drawing/2016/5/12/chartex" xmlns:cx7="http://schemas.microsoft.com/office/drawing/2016/5/13/chartex" xmlns:cx8="http://schemas.microsoft.com/office/drawing/2016/5/14/chartex" xmlns:mc="http://schemas.openxmlformats.org/markup-compatibility/2006" xmlns:aink="http://schemas.microsoft.com/office/drawing/2016/ink" xmlns:am3d="http://schemas.microsoft.com/office/drawing/2017/model3d" xmlns:o="urn:schemas-microsoft-com:office:office" xmlns:r="http://schemas.openxmlformats.org/officeDocument/2006/relationships" xmlns:m="http://schemas.openxmlformats.org/officeDocument/2006/math" xmlns:v="urn:schemas-microsoft-com:vml" xmlns:wp14="http://schemas.microsoft.com/office/word/2010/wordprocessingDrawing" xmlns:wp="http://schemas.openxmlformats.org/drawingml/2006/wordprocessingDrawing" xmlns:w10="urn:schemas-microsoft-com:office:word" xmlns:w="http://schemas.openxmlformats.org/wordprocessingml/2006/main" xmlns:w14="http://schemas.microsoft.com/office/word/2010/wordml" xmlns:w15="http://schemas.microsoft.com/office/word/2012/wordml" xmlns:w16cex="http://schemas.microsoft.com/office/word/2018/wordml/cex" xmlns:w16cid="http://schemas.microsoft.com/office/word/2016/wordml/cid" xmlns:w16="http://schemas.microsoft.com/office/word/2018/wordml" xmlns:w16sdtdh="http://schemas.microsoft.com/office/word/2020/wordml/sdtdatahash" xmlns:w16se="http://schemas.microsoft.com/office/word/2015/wordml/symex" xmlns:wpg="http://schemas.microsoft.com/office/word/2010/wordprocessingGroup" xmlns:wpi="http://schemas.microsoft.com/office/word/2010/wordprocessingInk" xmlns:wne="http://schemas.microsoft.com/office/word/2006/wordml" xmlns:wps="http://schemas.microsoft.com/office/word/2010/wordprocessingShape" mc:Ignorable="w14 w15 w16se w16cid w16 w16cex w16sdtdh wp14">
+<w:numbering xmlns:wpc="http://schemas.microsoft.com/office/word/2010/wordprocessingCanvas" xmlns:cx="http://schemas.microsoft.com/office/drawing/2014/chartex" xmlns:cx1="http://schemas.microsoft.com/office/drawing/2015/9/8/chartex" xmlns:cx2="http://schemas.microsoft.com/office/drawing/2015/10/21/chartex" xmlns:cx3="http://schemas.microsoft.com/office/drawing/2016/5/9/chartex" xmlns:cx4="http://schemas.microsoft.com/office/drawing/2016/5/10/chartex" xmlns:cx5="http://schemas.microsoft.com/office/drawing/2016/5/11/chartex" xmlns:cx6="http://schemas.microsoft.com/office/drawing/2016/5/12/chartex" xmlns:cx7="http://schemas.microsoft.com/office/drawing/2016/5/13/chartex" xmlns:cx8="http://schemas.microsoft.com/office/drawing/2016/5/14/chartex" xmlns:mc="http://schemas.openxmlformats.org/markup-compatibility/2006" xmlns:aink="http://schemas.microsoft.com/office/drawing/2016/ink" xmlns:am3d="http://schemas.microsoft.com/office/drawing/2017/model3d" xmlns:o="urn:schemas-microsoft-com:office:office" xmlns:oel="http://schemas.microsoft.com/office/2019/extlst" xmlns:r="http://schemas.openxmlformats.org/officeDocument/2006/relationships" xmlns:m="http://schemas.openxmlformats.org/officeDocument/2006/math" xmlns:v="urn:schemas-microsoft-com:vml" xmlns:wp14="http://schemas.microsoft.com/office/word/2010/wordprocessingDrawing" xmlns:wp="http://schemas.openxmlformats.org/drawingml/2006/wordprocessingDrawing" xmlns:w10="urn:schemas-microsoft-com:office:word" xmlns:w="http://schemas.openxmlformats.org/wordprocessingml/2006/main" xmlns:w14="http://schemas.microsoft.com/office/word/2010/wordml" xmlns:w15="http://schemas.microsoft.com/office/word/2012/wordml" xmlns:w16cex="http://schemas.microsoft.com/office/word/2018/wordml/cex" xmlns:w16cid="http://schemas.microsoft.com/office/word/2016/wordml/cid" xmlns:w16="http://schemas.microsoft.com/office/word/2018/wordml" xmlns:w16du="http://schemas.microsoft.com/office/word/2023/wordml/word16du" xmlns:w16sdtdh="http://schemas.microsoft.com/office/word/2020/wordml/sdtdatahash" xmlns:w16sdtfl="http://schemas.microsoft.com/office/word/2024/wordml/sdtformatlock" xmlns:w16se="http://schemas.microsoft.com/office/word/2015/wordml/symex" xmlns:wpg="http://schemas.microsoft.com/office/word/2010/wordprocessingGroup" xmlns:wpi="http://schemas.microsoft.com/office/word/2010/wordprocessingInk" xmlns:wne="http://schemas.microsoft.com/office/word/2006/wordml" xmlns:wps="http://schemas.microsoft.com/office/word/2010/wordprocessingShape" mc:Ignorable="w14 w15 w16se w16cid w16 w16cex w16sdtdh w16sdtfl w16du wp14">
   <w:abstractNum w:abstractNumId="0" w15:restartNumberingAfterBreak="0">
     <w:nsid w:val="11260D58"/>
     <w:multiLevelType w:val="multilevel"/>
@@ -2574,29 +3325,29 @@
       </w:rPr>
     </w:lvl>
   </w:abstractNum>
-  <w:num w:numId="1">
+  <w:num w:numId="1" w16cid:durableId="1632252363">
     <w:abstractNumId w:val="4"/>
   </w:num>
-  <w:num w:numId="2">
+  <w:num w:numId="2" w16cid:durableId="1715108964">
     <w:abstractNumId w:val="5"/>
   </w:num>
-  <w:num w:numId="3">
+  <w:num w:numId="3" w16cid:durableId="724841269">
     <w:abstractNumId w:val="3"/>
   </w:num>
-  <w:num w:numId="4">
+  <w:num w:numId="4" w16cid:durableId="877475391">
     <w:abstractNumId w:val="0"/>
   </w:num>
-  <w:num w:numId="5">
+  <w:num w:numId="5" w16cid:durableId="383876105">
     <w:abstractNumId w:val="2"/>
   </w:num>
-  <w:num w:numId="6">
+  <w:num w:numId="6" w16cid:durableId="870536857">
     <w:abstractNumId w:val="1"/>
   </w:num>
 </w:numbering>
 </file>
 
 <file path=word/styles.xml><?xml version="1.0" encoding="utf-8"?>
-<w:styles xmlns:mc="http://schemas.openxmlformats.org/markup-compatibility/2006" xmlns:r="http://schemas.openxmlformats.org/officeDocument/2006/relationships" xmlns:w="http://schemas.openxmlformats.org/wordprocessingml/2006/main" xmlns:w14="http://schemas.microsoft.com/office/word/2010/wordml" xmlns:w15="http://schemas.microsoft.com/office/word/2012/wordml" xmlns:w16cex="http://schemas.microsoft.com/office/word/2018/wordml/cex" xmlns:w16cid="http://schemas.microsoft.com/office/word/2016/wordml/cid" xmlns:w16="http://schemas.microsoft.com/office/word/2018/wordml" xmlns:w16sdtdh="http://schemas.microsoft.com/office/word/2020/wordml/sdtdatahash" xmlns:w16se="http://schemas.microsoft.com/office/word/2015/wordml/symex" mc:Ignorable="w14 w15 w16se w16cid w16 w16cex w16sdtdh">
+<w:styles xmlns:mc="http://schemas.openxmlformats.org/markup-compatibility/2006" xmlns:r="http://schemas.openxmlformats.org/officeDocument/2006/relationships" xmlns:w="http://schemas.openxmlformats.org/wordprocessingml/2006/main" xmlns:w14="http://schemas.microsoft.com/office/word/2010/wordml" xmlns:w15="http://schemas.microsoft.com/office/word/2012/wordml" xmlns:w16cex="http://schemas.microsoft.com/office/word/2018/wordml/cex" xmlns:w16cid="http://schemas.microsoft.com/office/word/2016/wordml/cid" xmlns:w16="http://schemas.microsoft.com/office/word/2018/wordml" xmlns:w16du="http://schemas.microsoft.com/office/word/2023/wordml/word16du" xmlns:w16sdtdh="http://schemas.microsoft.com/office/word/2020/wordml/sdtdatahash" xmlns:w16sdtfl="http://schemas.microsoft.com/office/word/2024/wordml/sdtformatlock" xmlns:w16se="http://schemas.microsoft.com/office/word/2015/wordml/symex" mc:Ignorable="w14 w15 w16se w16cid w16 w16cex w16sdtdh w16sdtfl w16du">
   <w:docDefaults>
     <w:rPrDefault>
       <w:rPr>
@@ -2990,14 +3741,14 @@
     <w:lsdException w:name="Unresolved Mention" w:semiHidden="1" w:unhideWhenUsed="1"/>
     <w:lsdException w:name="Smart Link" w:semiHidden="1" w:unhideWhenUsed="1"/>
   </w:latentStyles>
-  <w:style w:type="paragraph" w:default="1" w:styleId="a">
+  <w:style w:type="paragraph" w:default="1" w:styleId="Normal">
     <w:name w:val="Normal"/>
     <w:qFormat/>
   </w:style>
-  <w:style w:type="paragraph" w:styleId="3">
+  <w:style w:type="paragraph" w:styleId="Heading3">
     <w:name w:val="heading 3"/>
-    <w:basedOn w:val="a"/>
-    <w:link w:val="30"/>
+    <w:basedOn w:val="Normal"/>
+    <w:link w:val="Heading3Char"/>
     <w:uiPriority w:val="9"/>
     <w:qFormat/>
     <w:rsid w:val="00207853"/>
@@ -3013,10 +3764,10 @@
       <w:szCs w:val="27"/>
     </w:rPr>
   </w:style>
-  <w:style w:type="paragraph" w:styleId="4">
+  <w:style w:type="paragraph" w:styleId="Heading4">
     <w:name w:val="heading 4"/>
-    <w:basedOn w:val="a"/>
-    <w:link w:val="40"/>
+    <w:basedOn w:val="Normal"/>
+    <w:link w:val="Heading4Char"/>
     <w:uiPriority w:val="9"/>
     <w:qFormat/>
     <w:rsid w:val="00207853"/>
@@ -3032,13 +3783,13 @@
       <w:szCs w:val="24"/>
     </w:rPr>
   </w:style>
-  <w:style w:type="character" w:default="1" w:styleId="a0">
+  <w:style w:type="character" w:default="1" w:styleId="DefaultParagraphFont">
     <w:name w:val="Default Paragraph Font"/>
     <w:uiPriority w:val="1"/>
     <w:semiHidden/>
     <w:unhideWhenUsed/>
   </w:style>
-  <w:style w:type="table" w:default="1" w:styleId="a1">
+  <w:style w:type="table" w:default="1" w:styleId="TableNormal">
     <w:name w:val="Normal Table"/>
     <w:uiPriority w:val="99"/>
     <w:semiHidden/>
@@ -3053,16 +3804,16 @@
       </w:tblCellMar>
     </w:tblPr>
   </w:style>
-  <w:style w:type="numbering" w:default="1" w:styleId="a2">
+  <w:style w:type="numbering" w:default="1" w:styleId="NoList">
     <w:name w:val="No List"/>
     <w:uiPriority w:val="99"/>
     <w:semiHidden/>
     <w:unhideWhenUsed/>
   </w:style>
-  <w:style w:type="character" w:customStyle="1" w:styleId="30">
-    <w:name w:val="Заголовок 3 Знак"/>
-    <w:basedOn w:val="a0"/>
-    <w:link w:val="3"/>
+  <w:style w:type="character" w:customStyle="1" w:styleId="Heading3Char">
+    <w:name w:val="Heading 3 Char"/>
+    <w:basedOn w:val="DefaultParagraphFont"/>
+    <w:link w:val="Heading3"/>
     <w:uiPriority w:val="9"/>
     <w:rsid w:val="00207853"/>
     <w:rPr>
@@ -3073,10 +3824,10 @@
       <w:szCs w:val="27"/>
     </w:rPr>
   </w:style>
-  <w:style w:type="character" w:customStyle="1" w:styleId="40">
-    <w:name w:val="Заголовок 4 Знак"/>
-    <w:basedOn w:val="a0"/>
-    <w:link w:val="4"/>
+  <w:style w:type="character" w:customStyle="1" w:styleId="Heading4Char">
+    <w:name w:val="Heading 4 Char"/>
+    <w:basedOn w:val="DefaultParagraphFont"/>
+    <w:link w:val="Heading4"/>
     <w:uiPriority w:val="9"/>
     <w:rsid w:val="00207853"/>
     <w:rPr>
@@ -3087,9 +3838,9 @@
       <w:szCs w:val="24"/>
     </w:rPr>
   </w:style>
-  <w:style w:type="paragraph" w:styleId="a3">
+  <w:style w:type="paragraph" w:styleId="NormalWeb">
     <w:name w:val="Normal (Web)"/>
-    <w:basedOn w:val="a"/>
+    <w:basedOn w:val="Normal"/>
     <w:uiPriority w:val="99"/>
     <w:semiHidden/>
     <w:unhideWhenUsed/>
@@ -3103,9 +3854,9 @@
       <w:szCs w:val="24"/>
     </w:rPr>
   </w:style>
-  <w:style w:type="character" w:styleId="a4">
+  <w:style w:type="character" w:styleId="Strong">
     <w:name w:val="Strong"/>
-    <w:basedOn w:val="a0"/>
+    <w:basedOn w:val="DefaultParagraphFont"/>
     <w:uiPriority w:val="22"/>
     <w:qFormat/>
     <w:rsid w:val="00207853"/>

</xml_diff>

<commit_message>
Lesson 1 additional part
</commit_message>
<xml_diff>
--- a/Assets/src/Планы уроков. Текстовые файлы/Базовые навыки использования компьютера/План первого урока.docx
+++ b/Assets/src/Планы уроков. Текстовые файлы/Базовые навыки использования компьютера/План первого урока.docx
@@ -90,50 +90,6 @@
     <w:p>
       <w:pPr>
         <w:numPr>
-          <w:ilvl w:val="0"/>
-          <w:numId w:val="1"/>
-        </w:numPr>
-        <w:spacing w:before="100" w:beforeAutospacing="1" w:after="100" w:afterAutospacing="1" w:line="240" w:lineRule="auto"/>
-        <w:rPr>
-          <w:rFonts w:ascii="Times New Roman" w:eastAsia="Times New Roman" w:hAnsi="Times New Roman" w:cs="Times New Roman"/>
-          <w:sz w:val="24"/>
-          <w:szCs w:val="24"/>
-        </w:rPr>
-      </w:pPr>
-      <w:proofErr w:type="spellStart"/>
-      <w:r>
-        <w:rPr>
-          <w:rFonts w:ascii="Times New Roman" w:eastAsia="Times New Roman" w:hAnsi="Times New Roman" w:cs="Times New Roman"/>
-          <w:b/>
-          <w:bCs/>
-          <w:sz w:val="24"/>
-          <w:szCs w:val="24"/>
-        </w:rPr>
-        <w:t>Активности</w:t>
-      </w:r>
-      <w:proofErr w:type="spellEnd"/>
-      <w:r>
-        <w:rPr>
-          <w:rFonts w:ascii="Times New Roman" w:eastAsia="Times New Roman" w:hAnsi="Times New Roman" w:cs="Times New Roman"/>
-          <w:b/>
-          <w:bCs/>
-          <w:sz w:val="24"/>
-          <w:szCs w:val="24"/>
-        </w:rPr>
-        <w:t>:</w:t>
-      </w:r>
-      <w:r>
-        <w:rPr>
-          <w:rFonts w:ascii="Times New Roman" w:eastAsia="Times New Roman" w:hAnsi="Times New Roman" w:cs="Times New Roman"/>
-          <w:sz w:val="24"/>
-          <w:szCs w:val="24"/>
-        </w:rPr>
-        <w:t xml:space="preserve"> </w:t>
-      </w:r>
-    </w:p>
-    <w:p>
-      <w:pPr>
-        <w:numPr>
           <w:ilvl w:val="1"/>
           <w:numId w:val="1"/>
         </w:numPr>
@@ -153,6 +109,36 @@
           <w:sz w:val="24"/>
           <w:szCs w:val="24"/>
         </w:rPr>
+        <w:t>Активности</w:t>
+      </w:r>
+      <w:proofErr w:type="spellEnd"/>
+      <w:r>
+        <w:rPr>
+          <w:rFonts w:ascii="Times New Roman" w:eastAsia="Times New Roman" w:hAnsi="Times New Roman" w:cs="Times New Roman"/>
+          <w:b/>
+          <w:bCs/>
+          <w:sz w:val="24"/>
+          <w:szCs w:val="24"/>
+        </w:rPr>
+        <w:t>:</w:t>
+      </w:r>
+      <w:r>
+        <w:rPr>
+          <w:rFonts w:ascii="Times New Roman" w:eastAsia="Times New Roman" w:hAnsi="Times New Roman" w:cs="Times New Roman"/>
+          <w:sz w:val="24"/>
+          <w:szCs w:val="24"/>
+        </w:rPr>
+        <w:t xml:space="preserve"> </w:t>
+      </w:r>
+      <w:proofErr w:type="spellStart"/>
+      <w:r>
+        <w:rPr>
+          <w:rFonts w:ascii="Times New Roman" w:eastAsia="Times New Roman" w:hAnsi="Times New Roman" w:cs="Times New Roman"/>
+          <w:b/>
+          <w:bCs/>
+          <w:sz w:val="24"/>
+          <w:szCs w:val="24"/>
+        </w:rPr>
         <w:t>Знакомство</w:t>
       </w:r>
       <w:proofErr w:type="spellEnd"/>
@@ -175,7 +161,7 @@
           <w:sz w:val="24"/>
           <w:szCs w:val="24"/>
         </w:rPr>
-        <w:t>компьютером</w:t>
+        <w:t>мышкой</w:t>
       </w:r>
       <w:proofErr w:type="spellEnd"/>
       <w:r>
@@ -186,7 +172,7 @@
           <w:sz w:val="24"/>
           <w:szCs w:val="24"/>
         </w:rPr>
-        <w:t>.</w:t>
+        <w:t>:</w:t>
       </w:r>
       <w:r>
         <w:rPr>
@@ -218,7 +204,7 @@
           <w:szCs w:val="24"/>
           <w:lang w:val="ru-RU"/>
         </w:rPr>
-        <w:t>Показываем, что такое компьютер, монитор, клавиатура и мышка.</w:t>
+        <w:t>Объяснить, что такое мышка, как её держать.</w:t>
       </w:r>
     </w:p>
     <w:p>
@@ -242,7 +228,31 @@
           <w:szCs w:val="24"/>
           <w:lang w:val="ru-RU"/>
         </w:rPr>
-        <w:t>Объясняем, что компьютер помогает делать много вещей (игры, рисование, обучение).</w:t>
+        <w:t>Показать, как использовать левую и правую кнопки (щелкать).</w:t>
+      </w:r>
+    </w:p>
+    <w:p>
+      <w:pPr>
+        <w:numPr>
+          <w:ilvl w:val="2"/>
+          <w:numId w:val="1"/>
+        </w:numPr>
+        <w:spacing w:before="100" w:beforeAutospacing="1" w:after="100" w:afterAutospacing="1" w:line="240" w:lineRule="auto"/>
+        <w:rPr>
+          <w:rFonts w:ascii="Times New Roman" w:eastAsia="Times New Roman" w:hAnsi="Times New Roman" w:cs="Times New Roman"/>
+          <w:sz w:val="24"/>
+          <w:szCs w:val="24"/>
+          <w:lang w:val="ru-RU"/>
+        </w:rPr>
+      </w:pPr>
+      <w:r>
+        <w:rPr>
+          <w:rFonts w:ascii="Times New Roman" w:eastAsia="Times New Roman" w:hAnsi="Times New Roman" w:cs="Times New Roman"/>
+          <w:sz w:val="24"/>
+          <w:szCs w:val="24"/>
+          <w:lang w:val="ru-RU"/>
+        </w:rPr>
+        <w:t>Дать ребенку попрактиковаться в щелкании по иконкам (игра или простое упражнение).</w:t>
       </w:r>
     </w:p>
     <w:p>
@@ -256,26 +266,57 @@
           <w:rFonts w:ascii="Times New Roman" w:eastAsia="Times New Roman" w:hAnsi="Times New Roman" w:cs="Times New Roman"/>
           <w:sz w:val="24"/>
           <w:szCs w:val="24"/>
-          <w:lang w:val="ru-RU"/>
-        </w:rPr>
-      </w:pPr>
-      <w:r>
-        <w:rPr>
-          <w:rFonts w:ascii="Times New Roman" w:eastAsia="Times New Roman" w:hAnsi="Times New Roman" w:cs="Times New Roman"/>
-          <w:b/>
-          <w:bCs/>
-          <w:sz w:val="24"/>
-          <w:szCs w:val="24"/>
-          <w:lang w:val="ru-RU"/>
-        </w:rPr>
-        <w:t>Как включить и выключить компьютер.</w:t>
-      </w:r>
-      <w:r>
-        <w:rPr>
-          <w:rFonts w:ascii="Times New Roman" w:eastAsia="Times New Roman" w:hAnsi="Times New Roman" w:cs="Times New Roman"/>
-          <w:sz w:val="24"/>
-          <w:szCs w:val="24"/>
-          <w:lang w:val="ru-RU"/>
+        </w:rPr>
+      </w:pPr>
+      <w:proofErr w:type="spellStart"/>
+      <w:r>
+        <w:rPr>
+          <w:rFonts w:ascii="Times New Roman" w:eastAsia="Times New Roman" w:hAnsi="Times New Roman" w:cs="Times New Roman"/>
+          <w:b/>
+          <w:bCs/>
+          <w:sz w:val="24"/>
+          <w:szCs w:val="24"/>
+        </w:rPr>
+        <w:t>Знакомство</w:t>
+      </w:r>
+      <w:proofErr w:type="spellEnd"/>
+      <w:r>
+        <w:rPr>
+          <w:rFonts w:ascii="Times New Roman" w:eastAsia="Times New Roman" w:hAnsi="Times New Roman" w:cs="Times New Roman"/>
+          <w:b/>
+          <w:bCs/>
+          <w:sz w:val="24"/>
+          <w:szCs w:val="24"/>
+        </w:rPr>
+        <w:t xml:space="preserve"> с </w:t>
+      </w:r>
+      <w:proofErr w:type="spellStart"/>
+      <w:r>
+        <w:rPr>
+          <w:rFonts w:ascii="Times New Roman" w:eastAsia="Times New Roman" w:hAnsi="Times New Roman" w:cs="Times New Roman"/>
+          <w:b/>
+          <w:bCs/>
+          <w:sz w:val="24"/>
+          <w:szCs w:val="24"/>
+        </w:rPr>
+        <w:t>компьютером</w:t>
+      </w:r>
+      <w:proofErr w:type="spellEnd"/>
+      <w:r>
+        <w:rPr>
+          <w:rFonts w:ascii="Times New Roman" w:eastAsia="Times New Roman" w:hAnsi="Times New Roman" w:cs="Times New Roman"/>
+          <w:b/>
+          <w:bCs/>
+          <w:sz w:val="24"/>
+          <w:szCs w:val="24"/>
+        </w:rPr>
+        <w:t>.</w:t>
+      </w:r>
+      <w:r>
+        <w:rPr>
+          <w:rFonts w:ascii="Times New Roman" w:eastAsia="Times New Roman" w:hAnsi="Times New Roman" w:cs="Times New Roman"/>
+          <w:sz w:val="24"/>
+          <w:szCs w:val="24"/>
         </w:rPr>
         <w:t xml:space="preserve"> </w:t>
       </w:r>
@@ -301,7 +342,7 @@
           <w:szCs w:val="24"/>
           <w:lang w:val="ru-RU"/>
         </w:rPr>
-        <w:t>Показать кнопки включения и выключения на компьютере.</w:t>
+        <w:t>Показываем, что такое компьютер, монитор, клавиатура и мышка.</w:t>
       </w:r>
     </w:p>
     <w:p>
@@ -325,7 +366,7 @@
           <w:szCs w:val="24"/>
           <w:lang w:val="ru-RU"/>
         </w:rPr>
-        <w:t>Дать ребенку попробовать включить и выключить компьютер (под вашим контролем).</w:t>
+        <w:t>Объясняем, что компьютер помогает делать много вещей (игры, рисование, обучение).</w:t>
       </w:r>
     </w:p>
     <w:p>
@@ -339,57 +380,26 @@
           <w:rFonts w:ascii="Times New Roman" w:eastAsia="Times New Roman" w:hAnsi="Times New Roman" w:cs="Times New Roman"/>
           <w:sz w:val="24"/>
           <w:szCs w:val="24"/>
-        </w:rPr>
-      </w:pPr>
-      <w:proofErr w:type="spellStart"/>
-      <w:r>
-        <w:rPr>
-          <w:rFonts w:ascii="Times New Roman" w:eastAsia="Times New Roman" w:hAnsi="Times New Roman" w:cs="Times New Roman"/>
-          <w:b/>
-          <w:bCs/>
-          <w:sz w:val="24"/>
-          <w:szCs w:val="24"/>
-        </w:rPr>
-        <w:t>Знакомство</w:t>
-      </w:r>
-      <w:proofErr w:type="spellEnd"/>
-      <w:r>
-        <w:rPr>
-          <w:rFonts w:ascii="Times New Roman" w:eastAsia="Times New Roman" w:hAnsi="Times New Roman" w:cs="Times New Roman"/>
-          <w:b/>
-          <w:bCs/>
-          <w:sz w:val="24"/>
-          <w:szCs w:val="24"/>
-        </w:rPr>
-        <w:t xml:space="preserve"> с </w:t>
-      </w:r>
-      <w:proofErr w:type="spellStart"/>
-      <w:r>
-        <w:rPr>
-          <w:rFonts w:ascii="Times New Roman" w:eastAsia="Times New Roman" w:hAnsi="Times New Roman" w:cs="Times New Roman"/>
-          <w:b/>
-          <w:bCs/>
-          <w:sz w:val="24"/>
-          <w:szCs w:val="24"/>
-        </w:rPr>
-        <w:t>мышкой</w:t>
-      </w:r>
-      <w:proofErr w:type="spellEnd"/>
-      <w:r>
-        <w:rPr>
-          <w:rFonts w:ascii="Times New Roman" w:eastAsia="Times New Roman" w:hAnsi="Times New Roman" w:cs="Times New Roman"/>
-          <w:b/>
-          <w:bCs/>
-          <w:sz w:val="24"/>
-          <w:szCs w:val="24"/>
-        </w:rPr>
-        <w:t>:</w:t>
-      </w:r>
-      <w:r>
-        <w:rPr>
-          <w:rFonts w:ascii="Times New Roman" w:eastAsia="Times New Roman" w:hAnsi="Times New Roman" w:cs="Times New Roman"/>
-          <w:sz w:val="24"/>
-          <w:szCs w:val="24"/>
+          <w:lang w:val="ru-RU"/>
+        </w:rPr>
+      </w:pPr>
+      <w:r>
+        <w:rPr>
+          <w:rFonts w:ascii="Times New Roman" w:eastAsia="Times New Roman" w:hAnsi="Times New Roman" w:cs="Times New Roman"/>
+          <w:b/>
+          <w:bCs/>
+          <w:sz w:val="24"/>
+          <w:szCs w:val="24"/>
+          <w:lang w:val="ru-RU"/>
+        </w:rPr>
+        <w:t>Как включить и выключить компьютер.</w:t>
+      </w:r>
+      <w:r>
+        <w:rPr>
+          <w:rFonts w:ascii="Times New Roman" w:eastAsia="Times New Roman" w:hAnsi="Times New Roman" w:cs="Times New Roman"/>
+          <w:sz w:val="24"/>
+          <w:szCs w:val="24"/>
+          <w:lang w:val="ru-RU"/>
         </w:rPr>
         <w:t xml:space="preserve"> </w:t>
       </w:r>
@@ -415,7 +425,7 @@
           <w:szCs w:val="24"/>
           <w:lang w:val="ru-RU"/>
         </w:rPr>
-        <w:t>Объяснить, что такое мышка, как её держать.</w:t>
+        <w:t>Показать кнопки включения и выключения на компьютере.</w:t>
       </w:r>
     </w:p>
     <w:p>
@@ -439,31 +449,7 @@
           <w:szCs w:val="24"/>
           <w:lang w:val="ru-RU"/>
         </w:rPr>
-        <w:t>Показать, как использовать левую и правую кнопки (щелкать).</w:t>
-      </w:r>
-    </w:p>
-    <w:p>
-      <w:pPr>
-        <w:numPr>
-          <w:ilvl w:val="2"/>
-          <w:numId w:val="1"/>
-        </w:numPr>
-        <w:spacing w:before="100" w:beforeAutospacing="1" w:after="100" w:afterAutospacing="1" w:line="240" w:lineRule="auto"/>
-        <w:rPr>
-          <w:rFonts w:ascii="Times New Roman" w:eastAsia="Times New Roman" w:hAnsi="Times New Roman" w:cs="Times New Roman"/>
-          <w:sz w:val="24"/>
-          <w:szCs w:val="24"/>
-          <w:lang w:val="ru-RU"/>
-        </w:rPr>
-      </w:pPr>
-      <w:r>
-        <w:rPr>
-          <w:rFonts w:ascii="Times New Roman" w:eastAsia="Times New Roman" w:hAnsi="Times New Roman" w:cs="Times New Roman"/>
-          <w:sz w:val="24"/>
-          <w:szCs w:val="24"/>
-          <w:lang w:val="ru-RU"/>
-        </w:rPr>
-        <w:t>Дать ребенку попрактиковаться в щелкании по иконкам (игра или простое упражнение).</w:t>
+        <w:t>Дать ребенку попробовать включить и выключить компьютер (под вашим контролем).</w:t>
       </w:r>
     </w:p>
     <w:p>
@@ -1273,7 +1259,6 @@
           <w:szCs w:val="24"/>
           <w:lang w:val="ru-RU"/>
         </w:rPr>
-        <w:lastRenderedPageBreak/>
         <w:t>Показать, как можно набирать текст (поощрять ребенка печатать или использовать голосовой ввод).</w:t>
       </w:r>
     </w:p>
@@ -1300,6 +1285,7 @@
           <w:szCs w:val="24"/>
           <w:lang w:val="ru-RU"/>
         </w:rPr>
+        <w:lastRenderedPageBreak/>
         <w:t>Простая игра или обучающее приложение:</w:t>
       </w:r>
       <w:r>

</xml_diff>